<commit_message>
finally got the right size
</commit_message>
<xml_diff>
--- a/poster.docx
+++ b/poster.docx
@@ -3,75 +3,6 @@
 <w:document xmlns:wpc="http://schemas.microsoft.com/office/word/2010/wordprocessingCanvas" xmlns:cx="http://schemas.microsoft.com/office/drawing/2014/chartex" xmlns:cx1="http://schemas.microsoft.com/office/drawing/2015/9/8/chartex" xmlns:cx2="http://schemas.microsoft.com/office/drawing/2015/10/21/chartex" xmlns:cx3="http://schemas.microsoft.com/office/drawing/2016/5/9/chartex" xmlns:cx4="http://schemas.microsoft.com/office/drawing/2016/5/10/chartex" xmlns:cx5="http://schemas.microsoft.com/office/drawing/2016/5/11/chartex" xmlns:cx6="http://schemas.microsoft.com/office/drawing/2016/5/12/chartex" xmlns:cx7="http://schemas.microsoft.com/office/drawing/2016/5/13/chartex" xmlns:cx8="http://schemas.microsoft.com/office/drawing/2016/5/14/chartex" xmlns:mc="http://schemas.openxmlformats.org/markup-compatibility/2006" xmlns:aink="http://schemas.microsoft.com/office/drawing/2016/ink" xmlns:am3d="http://schemas.microsoft.com/office/drawing/2017/model3d" xmlns:o="urn:schemas-microsoft-com:office:office" xmlns:r="http://schemas.openxmlformats.org/officeDocument/2006/relationships" xmlns:m="http://schemas.openxmlformats.org/officeDocument/2006/math" xmlns:v="urn:schemas-microsoft-com:vml" xmlns:wp14="http://schemas.microsoft.com/office/word/2010/wordprocessingDrawing" xmlns:wp="http://schemas.openxmlformats.org/drawingml/2006/wordprocessingDrawing" xmlns:w10="urn:schemas-microsoft-com:office:word" xmlns:w="http://schemas.openxmlformats.org/wordprocessingml/2006/main" xmlns:w14="http://schemas.microsoft.com/office/word/2010/wordml" xmlns:w15="http://schemas.microsoft.com/office/word/2012/wordml" xmlns:w16cid="http://schemas.microsoft.com/office/word/2016/wordml/cid" xmlns:w16se="http://schemas.microsoft.com/office/word/2015/wordml/symex" xmlns:wpg="http://schemas.microsoft.com/office/word/2010/wordprocessingGroup" xmlns:wpi="http://schemas.microsoft.com/office/word/2010/wordprocessingInk" xmlns:wne="http://schemas.microsoft.com/office/word/2006/wordml" xmlns:wps="http://schemas.microsoft.com/office/word/2010/wordprocessingShape" mc:Ignorable="w14 w15 w16se w16cid wp14">
   <w:body>
     <w:p>
-      <w:bookmarkStart w:id="0" w:name="_GoBack"/>
-      <w:r>
-        <w:rPr>
-          <w:noProof/>
-        </w:rPr>
-        <w:drawing>
-          <wp:anchor distT="0" distB="0" distL="114300" distR="114300" simplePos="0" relativeHeight="251592192" behindDoc="0" locked="0" layoutInCell="1" allowOverlap="1" wp14:anchorId="55EEA345" wp14:editId="39111044">
-            <wp:simplePos x="0" y="0"/>
-            <wp:positionH relativeFrom="column">
-              <wp:posOffset>-2287905</wp:posOffset>
-            </wp:positionH>
-            <wp:positionV relativeFrom="paragraph">
-              <wp:posOffset>-1795462</wp:posOffset>
-            </wp:positionV>
-            <wp:extent cx="7661910" cy="10675620"/>
-            <wp:effectExtent l="0" t="0" r="0" b="0"/>
-            <wp:wrapNone/>
-            <wp:docPr id="1" name="template"/>
-            <wp:cNvGraphicFramePr>
-              <a:graphicFrameLocks xmlns:a="http://schemas.openxmlformats.org/drawingml/2006/main" noChangeAspect="1"/>
-            </wp:cNvGraphicFramePr>
-            <a:graphic xmlns:a="http://schemas.openxmlformats.org/drawingml/2006/main">
-              <a:graphicData uri="http://schemas.openxmlformats.org/drawingml/2006/picture">
-                <pic:pic xmlns:pic="http://schemas.openxmlformats.org/drawingml/2006/picture">
-                  <pic:nvPicPr>
-                    <pic:cNvPr id="1" name="תמונה 1"/>
-                    <pic:cNvPicPr>
-                      <a:picLocks noChangeAspect="1"/>
-                    </pic:cNvPicPr>
-                  </pic:nvPicPr>
-                  <pic:blipFill>
-                    <a:blip r:embed="rId8">
-                      <a:extLst>
-                        <a:ext uri="{28A0092B-C50C-407E-A947-70E740481C1C}">
-                          <a14:useLocalDpi xmlns:a14="http://schemas.microsoft.com/office/drawing/2010/main" val="0"/>
-                        </a:ext>
-                      </a:extLst>
-                    </a:blip>
-                    <a:stretch>
-                      <a:fillRect/>
-                    </a:stretch>
-                  </pic:blipFill>
-                  <pic:spPr bwMode="auto">
-                    <a:xfrm>
-                      <a:off x="0" y="0"/>
-                      <a:ext cx="7661910" cy="10675620"/>
-                    </a:xfrm>
-                    <a:prstGeom prst="rect">
-                      <a:avLst/>
-                    </a:prstGeom>
-                    <a:ln>
-                      <a:noFill/>
-                    </a:ln>
-                    <a:extLst>
-                      <a:ext uri="{53640926-AAD7-44D8-BBD7-CCE9431645EC}">
-                        <a14:shadowObscured xmlns:a14="http://schemas.microsoft.com/office/drawing/2010/main"/>
-                      </a:ext>
-                    </a:extLst>
-                  </pic:spPr>
-                </pic:pic>
-              </a:graphicData>
-            </a:graphic>
-            <wp14:sizeRelV relativeFrom="margin">
-              <wp14:pctHeight>0</wp14:pctHeight>
-            </wp14:sizeRelV>
-          </wp:anchor>
-        </w:drawing>
-      </w:r>
-      <w:bookmarkEnd w:id="0"/>
       <w:r>
         <w:rPr>
           <w:noProof/>
@@ -79,13 +10,1070 @@
         <mc:AlternateContent>
           <mc:Choice Requires="wpg">
             <w:drawing>
-              <wp:anchor distT="0" distB="0" distL="114300" distR="114300" simplePos="0" relativeHeight="251732480" behindDoc="0" locked="0" layoutInCell="1" allowOverlap="1" wp14:anchorId="57B72952" wp14:editId="5DA8502B">
+              <wp:anchor distT="0" distB="0" distL="114300" distR="114300" simplePos="0" relativeHeight="251667456" behindDoc="0" locked="0" layoutInCell="1" allowOverlap="1" wp14:anchorId="0E76DAFD" wp14:editId="4D9359F2">
+                <wp:simplePos x="0" y="0"/>
+                <wp:positionH relativeFrom="leftMargin">
+                  <wp:posOffset>47625</wp:posOffset>
+                </wp:positionH>
+                <wp:positionV relativeFrom="paragraph">
+                  <wp:posOffset>3847783</wp:posOffset>
+                </wp:positionV>
+                <wp:extent cx="3456305" cy="1847850"/>
+                <wp:effectExtent l="0" t="0" r="0" b="0"/>
+                <wp:wrapNone/>
+                <wp:docPr id="33" name="Group 33"/>
+                <wp:cNvGraphicFramePr/>
+                <a:graphic xmlns:a="http://schemas.openxmlformats.org/drawingml/2006/main">
+                  <a:graphicData uri="http://schemas.microsoft.com/office/word/2010/wordprocessingGroup">
+                    <wpg:wgp>
+                      <wpg:cNvGrpSpPr/>
+                      <wpg:grpSpPr>
+                        <a:xfrm>
+                          <a:off x="0" y="0"/>
+                          <a:ext cx="3456305" cy="1847850"/>
+                          <a:chOff x="0" y="0"/>
+                          <a:chExt cx="3073400" cy="1674504"/>
+                        </a:xfrm>
+                      </wpg:grpSpPr>
+                      <wps:wsp>
+                        <wps:cNvPr id="28" name="תיבת טקסט 28"/>
+                        <wps:cNvSpPr txBox="1"/>
+                        <wps:spPr>
+                          <a:xfrm>
+                            <a:off x="0" y="298787"/>
+                            <a:ext cx="3073400" cy="1375717"/>
+                          </a:xfrm>
+                          <a:prstGeom prst="rect">
+                            <a:avLst/>
+                          </a:prstGeom>
+                          <a:noFill/>
+                          <a:ln w="25400" cap="flat" cmpd="sng" algn="ctr">
+                            <a:noFill/>
+                            <a:prstDash val="solid"/>
+                          </a:ln>
+                          <a:effectLst/>
+                        </wps:spPr>
+                        <wps:txbx>
+                          <w:txbxContent>
+                            <w:p>
+                              <w:pPr>
+                                <w:pStyle w:val="NoSpacing"/>
+                                <w:numPr>
+                                  <w:ilvl w:val="0"/>
+                                  <w:numId w:val="13"/>
+                                </w:numPr>
+                                <w:bidi w:val="0"/>
+                              </w:pPr>
+                              <w:r>
+                                <w:t>permutation: nice results</w:t>
+                              </w:r>
+                            </w:p>
+                            <w:p>
+                              <w:pPr>
+                                <w:pStyle w:val="NoSpacing"/>
+                                <w:numPr>
+                                  <w:ilvl w:val="0"/>
+                                  <w:numId w:val="13"/>
+                                </w:numPr>
+                                <w:bidi w:val="0"/>
+                              </w:pPr>
+                              <w:r>
+                                <w:t>AES-ECB: models aren’t accurate enough</w:t>
+                              </w:r>
+                            </w:p>
+                            <w:p>
+                              <w:pPr>
+                                <w:pStyle w:val="NoSpacing"/>
+                                <w:numPr>
+                                  <w:ilvl w:val="0"/>
+                                  <w:numId w:val="13"/>
+                                </w:numPr>
+                                <w:bidi w:val="0"/>
+                              </w:pPr>
+                              <w:r>
+                                <w:t>AES-CBC: no learning (the encryption leaves no trace to learn from)</w:t>
+                              </w:r>
+                            </w:p>
+                            <w:p>
+                              <w:pPr>
+                                <w:pStyle w:val="NoSpacing"/>
+                                <w:numPr>
+                                  <w:ilvl w:val="0"/>
+                                  <w:numId w:val="13"/>
+                                </w:numPr>
+                                <w:bidi w:val="0"/>
+                              </w:pPr>
+                              <w:r>
+                                <w:t>AES-CTR: surprising results (the counter is initialized to the same initial value for every image)</w:t>
+                              </w:r>
+                            </w:p>
+                            <w:p>
+                              <w:pPr>
+                                <w:pStyle w:val="NoSpacing"/>
+                                <w:bidi w:val="0"/>
+                              </w:pPr>
+                              <w:r>
+                                <w:t>See figure 4 for the detailed results.</w:t>
+                              </w:r>
+                            </w:p>
+                          </w:txbxContent>
+                        </wps:txbx>
+                        <wps:bodyPr rot="0" spcFirstLastPara="0" vertOverflow="overflow" horzOverflow="overflow" vert="horz" wrap="square" lIns="91440" tIns="45720" rIns="91440" bIns="45720" numCol="1" spcCol="0" rtlCol="1" fromWordArt="0" anchor="t" anchorCtr="0" forceAA="0" compatLnSpc="1">
+                          <a:prstTxWarp prst="textNoShape">
+                            <a:avLst/>
+                          </a:prstTxWarp>
+                          <a:noAutofit/>
+                        </wps:bodyPr>
+                      </wps:wsp>
+                      <wps:wsp>
+                        <wps:cNvPr id="32" name="Text Box 32"/>
+                        <wps:cNvSpPr txBox="1"/>
+                        <wps:spPr>
+                          <a:xfrm>
+                            <a:off x="0" y="0"/>
+                            <a:ext cx="3072384" cy="264775"/>
+                          </a:xfrm>
+                          <a:prstGeom prst="rect">
+                            <a:avLst/>
+                          </a:prstGeom>
+                          <a:solidFill>
+                            <a:srgbClr val="FF8000"/>
+                          </a:solidFill>
+                          <a:ln w="6350">
+                            <a:noFill/>
+                          </a:ln>
+                        </wps:spPr>
+                        <wps:txbx>
+                          <w:txbxContent>
+                            <w:p>
+                              <w:pPr>
+                                <w:pStyle w:val="Heading1"/>
+                              </w:pPr>
+                              <w:r>
+                                <w:t>Results</w:t>
+                              </w:r>
+                            </w:p>
+                          </w:txbxContent>
+                        </wps:txbx>
+                        <wps:bodyPr rot="0" spcFirstLastPara="0" vertOverflow="overflow" horzOverflow="overflow" vert="horz" wrap="square" lIns="91440" tIns="45720" rIns="91440" bIns="45720" numCol="1" spcCol="0" rtlCol="0" fromWordArt="0" anchor="t" anchorCtr="0" forceAA="0" compatLnSpc="1">
+                          <a:prstTxWarp prst="textNoShape">
+                            <a:avLst/>
+                          </a:prstTxWarp>
+                          <a:noAutofit/>
+                        </wps:bodyPr>
+                      </wps:wsp>
+                    </wpg:wgp>
+                  </a:graphicData>
+                </a:graphic>
+                <wp14:sizeRelH relativeFrom="margin">
+                  <wp14:pctWidth>0</wp14:pctWidth>
+                </wp14:sizeRelH>
+                <wp14:sizeRelV relativeFrom="margin">
+                  <wp14:pctHeight>0</wp14:pctHeight>
+                </wp14:sizeRelV>
+              </wp:anchor>
+            </w:drawing>
+          </mc:Choice>
+          <mc:Fallback>
+            <w:pict>
+              <v:group w14:anchorId="0E76DAFD" id="Group 33" o:spid="_x0000_s1026" style="position:absolute;left:0;text-align:left;margin-left:3.75pt;margin-top:303pt;width:272.15pt;height:145.5pt;z-index:251667456;mso-position-horizontal-relative:left-margin-area;mso-width-relative:margin;mso-height-relative:margin" coordsize="30734,16745" o:gfxdata="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">
+                <v:shapetype id="_x0000_t202" coordsize="21600,21600" o:spt="202" path="m,l,21600r21600,l21600,xe">
+                  <v:stroke joinstyle="miter"/>
+                  <v:path gradientshapeok="t" o:connecttype="rect"/>
+                </v:shapetype>
+                <v:shape id="תיבת טקסט 28" o:spid="_x0000_s1027" type="#_x0000_t202" style="position:absolute;top:2987;width:30734;height:13758;visibility:visible;mso-wrap-style:square;v-text-anchor:top" o:gfxdata="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" filled="f" stroked="f" strokeweight="2pt">
+                  <v:textbox>
+                    <w:txbxContent>
+                      <w:p>
+                        <w:pPr>
+                          <w:pStyle w:val="NoSpacing"/>
+                          <w:numPr>
+                            <w:ilvl w:val="0"/>
+                            <w:numId w:val="13"/>
+                          </w:numPr>
+                          <w:bidi w:val="0"/>
+                        </w:pPr>
+                        <w:r>
+                          <w:t>permutation: nice results</w:t>
+                        </w:r>
+                      </w:p>
+                      <w:p>
+                        <w:pPr>
+                          <w:pStyle w:val="NoSpacing"/>
+                          <w:numPr>
+                            <w:ilvl w:val="0"/>
+                            <w:numId w:val="13"/>
+                          </w:numPr>
+                          <w:bidi w:val="0"/>
+                        </w:pPr>
+                        <w:r>
+                          <w:t>AES-ECB: models aren’t accurate enough</w:t>
+                        </w:r>
+                      </w:p>
+                      <w:p>
+                        <w:pPr>
+                          <w:pStyle w:val="NoSpacing"/>
+                          <w:numPr>
+                            <w:ilvl w:val="0"/>
+                            <w:numId w:val="13"/>
+                          </w:numPr>
+                          <w:bidi w:val="0"/>
+                        </w:pPr>
+                        <w:r>
+                          <w:t>AES-CBC: no learning (the encryption leaves no trace to learn from)</w:t>
+                        </w:r>
+                      </w:p>
+                      <w:p>
+                        <w:pPr>
+                          <w:pStyle w:val="NoSpacing"/>
+                          <w:numPr>
+                            <w:ilvl w:val="0"/>
+                            <w:numId w:val="13"/>
+                          </w:numPr>
+                          <w:bidi w:val="0"/>
+                        </w:pPr>
+                        <w:r>
+                          <w:t>AES-CTR: surprising results (the counter is initialized to the same initial value for every image)</w:t>
+                        </w:r>
+                      </w:p>
+                      <w:p>
+                        <w:pPr>
+                          <w:pStyle w:val="NoSpacing"/>
+                          <w:bidi w:val="0"/>
+                        </w:pPr>
+                        <w:r>
+                          <w:t>See figure 4 for the detailed results.</w:t>
+                        </w:r>
+                      </w:p>
+                    </w:txbxContent>
+                  </v:textbox>
+                </v:shape>
+                <v:shape id="Text Box 32" o:spid="_x0000_s1028" type="#_x0000_t202" style="position:absolute;width:30723;height:2647;visibility:visible;mso-wrap-style:square;v-text-anchor:top" o:gfxdata="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" fillcolor="#ff8000" stroked="f" strokeweight=".5pt">
+                  <v:textbox>
+                    <w:txbxContent>
+                      <w:p>
+                        <w:pPr>
+                          <w:pStyle w:val="Heading1"/>
+                        </w:pPr>
+                        <w:r>
+                          <w:t>Results</w:t>
+                        </w:r>
+                      </w:p>
+                    </w:txbxContent>
+                  </v:textbox>
+                </v:shape>
+                <w10:wrap anchorx="margin"/>
+              </v:group>
+            </w:pict>
+          </mc:Fallback>
+        </mc:AlternateContent>
+      </w:r>
+      <w:r>
+        <w:rPr>
+          <w:noProof/>
+        </w:rPr>
+        <mc:AlternateContent>
+          <mc:Choice Requires="wpg">
+            <w:drawing>
+              <wp:anchor distT="0" distB="0" distL="114300" distR="114300" simplePos="0" relativeHeight="251695104" behindDoc="0" locked="0" layoutInCell="1" allowOverlap="1" wp14:anchorId="643E76D5" wp14:editId="5DDD176F">
+                <wp:simplePos x="0" y="0"/>
+                <wp:positionH relativeFrom="leftMargin">
+                  <wp:posOffset>46355</wp:posOffset>
+                </wp:positionH>
+                <wp:positionV relativeFrom="paragraph">
+                  <wp:posOffset>5767070</wp:posOffset>
+                </wp:positionV>
+                <wp:extent cx="3457575" cy="2039620"/>
+                <wp:effectExtent l="0" t="0" r="9525" b="0"/>
+                <wp:wrapNone/>
+                <wp:docPr id="31" name="Group 31"/>
+                <wp:cNvGraphicFramePr/>
+                <a:graphic xmlns:a="http://schemas.openxmlformats.org/drawingml/2006/main">
+                  <a:graphicData uri="http://schemas.microsoft.com/office/word/2010/wordprocessingGroup">
+                    <wpg:wgp>
+                      <wpg:cNvGrpSpPr/>
+                      <wpg:grpSpPr>
+                        <a:xfrm>
+                          <a:off x="0" y="0"/>
+                          <a:ext cx="3457575" cy="2039620"/>
+                          <a:chOff x="0" y="0"/>
+                          <a:chExt cx="3457575" cy="2039815"/>
+                        </a:xfrm>
+                      </wpg:grpSpPr>
+                      <wps:wsp>
+                        <wps:cNvPr id="23" name="תיבת טקסט 23"/>
+                        <wps:cNvSpPr txBox="1"/>
+                        <wps:spPr>
+                          <a:xfrm>
+                            <a:off x="0" y="304800"/>
+                            <a:ext cx="3457575" cy="1735015"/>
+                          </a:xfrm>
+                          <a:prstGeom prst="rect">
+                            <a:avLst/>
+                          </a:prstGeom>
+                          <a:noFill/>
+                          <a:ln w="25400" cap="flat" cmpd="sng" algn="ctr">
+                            <a:noFill/>
+                            <a:prstDash val="solid"/>
+                          </a:ln>
+                          <a:effectLst/>
+                        </wps:spPr>
+                        <wps:txbx>
+                          <w:txbxContent>
+                            <w:p>
+                              <w:pPr>
+                                <w:pStyle w:val="NoSpacing"/>
+                                <w:numPr>
+                                  <w:ilvl w:val="0"/>
+                                  <w:numId w:val="12"/>
+                                </w:numPr>
+                                <w:bidi w:val="0"/>
+                              </w:pPr>
+                              <w:r>
+                                <w:t xml:space="preserve">improve accuracy on AES-ECB model (we got error rate of 19% on </w:t>
+                              </w:r>
+                              <w:proofErr w:type="spellStart"/>
+                              <w:r>
+                                <w:t>mnist</w:t>
+                              </w:r>
+                              <w:proofErr w:type="spellEnd"/>
+                              <w:r>
+                                <w:t xml:space="preserve"> and 55% on fashion-</w:t>
+                              </w:r>
+                              <w:proofErr w:type="spellStart"/>
+                              <w:r>
+                                <w:t>mnist</w:t>
+                              </w:r>
+                              <w:proofErr w:type="spellEnd"/>
+                              <w:r>
+                                <w:t>)</w:t>
+                              </w:r>
+                            </w:p>
+                            <w:p>
+                              <w:pPr>
+                                <w:pStyle w:val="NoSpacing"/>
+                                <w:numPr>
+                                  <w:ilvl w:val="0"/>
+                                  <w:numId w:val="12"/>
+                                </w:numPr>
+                                <w:bidi w:val="0"/>
+                              </w:pPr>
+                              <w:r>
+                                <w:t xml:space="preserve">we contacted Nicholas </w:t>
+                              </w:r>
+                              <w:proofErr w:type="spellStart"/>
+                              <w:r>
+                                <w:t>Carlini</w:t>
+                              </w:r>
+                              <w:proofErr w:type="spellEnd"/>
+                              <w:r>
+                                <w:t xml:space="preserve"> (</w:t>
+                              </w:r>
+                              <w:r>
+                                <w:t xml:space="preserve">the ‘C’ in </w:t>
+                              </w:r>
+                              <w:r>
+                                <w:t>CW attack) and he believes we still might defeat these defenses</w:t>
+                              </w:r>
+                            </w:p>
+                            <w:p>
+                              <w:pPr>
+                                <w:pStyle w:val="NoSpacing"/>
+                                <w:numPr>
+                                  <w:ilvl w:val="0"/>
+                                  <w:numId w:val="12"/>
+                                </w:numPr>
+                                <w:bidi w:val="0"/>
+                              </w:pPr>
+                              <w:r>
+                                <w:t>try some other datasets; i.e. cifar-10</w:t>
+                              </w:r>
+                              <w:r>
+                                <w:t>, its images are 3 layered (</w:t>
+                              </w:r>
+                              <w:proofErr w:type="spellStart"/>
+                              <w:r>
+                                <w:t>rgb</w:t>
+                              </w:r>
+                              <w:proofErr w:type="spellEnd"/>
+                              <w:r>
+                                <w:t>) and might be more difficult to learn encrypted images</w:t>
+                              </w:r>
+                            </w:p>
+                          </w:txbxContent>
+                        </wps:txbx>
+                        <wps:bodyPr rot="0" spcFirstLastPara="0" vertOverflow="overflow" horzOverflow="overflow" vert="horz" wrap="square" lIns="91440" tIns="45720" rIns="91440" bIns="45720" numCol="1" spcCol="0" rtlCol="1" fromWordArt="0" anchor="t" anchorCtr="0" forceAA="0" compatLnSpc="1">
+                          <a:prstTxWarp prst="textNoShape">
+                            <a:avLst/>
+                          </a:prstTxWarp>
+                          <a:noAutofit/>
+                        </wps:bodyPr>
+                      </wps:wsp>
+                      <wps:wsp>
+                        <wps:cNvPr id="30" name="Text Box 30"/>
+                        <wps:cNvSpPr txBox="1"/>
+                        <wps:spPr>
+                          <a:xfrm>
+                            <a:off x="0" y="0"/>
+                            <a:ext cx="3456432" cy="292608"/>
+                          </a:xfrm>
+                          <a:prstGeom prst="rect">
+                            <a:avLst/>
+                          </a:prstGeom>
+                          <a:solidFill>
+                            <a:srgbClr val="FF8000"/>
+                          </a:solidFill>
+                          <a:ln w="6350">
+                            <a:noFill/>
+                          </a:ln>
+                        </wps:spPr>
+                        <wps:txbx>
+                          <w:txbxContent>
+                            <w:p>
+                              <w:pPr>
+                                <w:pStyle w:val="Heading1"/>
+                              </w:pPr>
+                              <w:r>
+                                <w:t>Future Work</w:t>
+                              </w:r>
+                            </w:p>
+                          </w:txbxContent>
+                        </wps:txbx>
+                        <wps:bodyPr rot="0" spcFirstLastPara="0" vertOverflow="overflow" horzOverflow="overflow" vert="horz" wrap="square" lIns="91440" tIns="45720" rIns="91440" bIns="45720" numCol="1" spcCol="0" rtlCol="0" fromWordArt="0" anchor="t" anchorCtr="0" forceAA="0" compatLnSpc="1">
+                          <a:prstTxWarp prst="textNoShape">
+                            <a:avLst/>
+                          </a:prstTxWarp>
+                          <a:noAutofit/>
+                        </wps:bodyPr>
+                      </wps:wsp>
+                    </wpg:wgp>
+                  </a:graphicData>
+                </a:graphic>
+                <wp14:sizeRelH relativeFrom="margin">
+                  <wp14:pctWidth>0</wp14:pctWidth>
+                </wp14:sizeRelH>
+                <wp14:sizeRelV relativeFrom="margin">
+                  <wp14:pctHeight>0</wp14:pctHeight>
+                </wp14:sizeRelV>
+              </wp:anchor>
+            </w:drawing>
+          </mc:Choice>
+          <mc:Fallback>
+            <w:pict>
+              <v:group w14:anchorId="643E76D5" id="Group 31" o:spid="_x0000_s1029" style="position:absolute;left:0;text-align:left;margin-left:3.65pt;margin-top:454.1pt;width:272.25pt;height:160.6pt;z-index:251695104;mso-position-horizontal-relative:left-margin-area;mso-width-relative:margin;mso-height-relative:margin" coordsize="34575,20398" o:gfxdata="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">
+                <v:shape id="תיבת טקסט 23" o:spid="_x0000_s1030" type="#_x0000_t202" style="position:absolute;top:3048;width:34575;height:17350;visibility:visible;mso-wrap-style:square;v-text-anchor:top" o:gfxdata="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" filled="f" stroked="f" strokeweight="2pt">
+                  <v:textbox>
+                    <w:txbxContent>
+                      <w:p>
+                        <w:pPr>
+                          <w:pStyle w:val="NoSpacing"/>
+                          <w:numPr>
+                            <w:ilvl w:val="0"/>
+                            <w:numId w:val="12"/>
+                          </w:numPr>
+                          <w:bidi w:val="0"/>
+                        </w:pPr>
+                        <w:r>
+                          <w:t xml:space="preserve">improve accuracy on AES-ECB model (we got error rate of 19% on </w:t>
+                        </w:r>
+                        <w:proofErr w:type="spellStart"/>
+                        <w:r>
+                          <w:t>mnist</w:t>
+                        </w:r>
+                        <w:proofErr w:type="spellEnd"/>
+                        <w:r>
+                          <w:t xml:space="preserve"> and 55% on fashion-</w:t>
+                        </w:r>
+                        <w:proofErr w:type="spellStart"/>
+                        <w:r>
+                          <w:t>mnist</w:t>
+                        </w:r>
+                        <w:proofErr w:type="spellEnd"/>
+                        <w:r>
+                          <w:t>)</w:t>
+                        </w:r>
+                      </w:p>
+                      <w:p>
+                        <w:pPr>
+                          <w:pStyle w:val="NoSpacing"/>
+                          <w:numPr>
+                            <w:ilvl w:val="0"/>
+                            <w:numId w:val="12"/>
+                          </w:numPr>
+                          <w:bidi w:val="0"/>
+                        </w:pPr>
+                        <w:r>
+                          <w:t xml:space="preserve">we contacted Nicholas </w:t>
+                        </w:r>
+                        <w:proofErr w:type="spellStart"/>
+                        <w:r>
+                          <w:t>Carlini</w:t>
+                        </w:r>
+                        <w:proofErr w:type="spellEnd"/>
+                        <w:r>
+                          <w:t xml:space="preserve"> (</w:t>
+                        </w:r>
+                        <w:r>
+                          <w:t xml:space="preserve">the ‘C’ in </w:t>
+                        </w:r>
+                        <w:r>
+                          <w:t>CW attack) and he believes we still might defeat these defenses</w:t>
+                        </w:r>
+                      </w:p>
+                      <w:p>
+                        <w:pPr>
+                          <w:pStyle w:val="NoSpacing"/>
+                          <w:numPr>
+                            <w:ilvl w:val="0"/>
+                            <w:numId w:val="12"/>
+                          </w:numPr>
+                          <w:bidi w:val="0"/>
+                        </w:pPr>
+                        <w:r>
+                          <w:t>try some other datasets; i.e. cifar-10</w:t>
+                        </w:r>
+                        <w:r>
+                          <w:t>, its images are 3 layered (</w:t>
+                        </w:r>
+                        <w:proofErr w:type="spellStart"/>
+                        <w:r>
+                          <w:t>rgb</w:t>
+                        </w:r>
+                        <w:proofErr w:type="spellEnd"/>
+                        <w:r>
+                          <w:t>) and might be more difficult to learn encrypted images</w:t>
+                        </w:r>
+                      </w:p>
+                    </w:txbxContent>
+                  </v:textbox>
+                </v:shape>
+                <v:shape id="Text Box 30" o:spid="_x0000_s1031" type="#_x0000_t202" style="position:absolute;width:34564;height:2926;visibility:visible;mso-wrap-style:square;v-text-anchor:top" o:gfxdata="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" fillcolor="#ff8000" stroked="f" strokeweight=".5pt">
+                  <v:textbox>
+                    <w:txbxContent>
+                      <w:p>
+                        <w:pPr>
+                          <w:pStyle w:val="Heading1"/>
+                        </w:pPr>
+                        <w:r>
+                          <w:t>Future Work</w:t>
+                        </w:r>
+                      </w:p>
+                    </w:txbxContent>
+                  </v:textbox>
+                </v:shape>
+                <w10:wrap anchorx="margin"/>
+              </v:group>
+            </w:pict>
+          </mc:Fallback>
+        </mc:AlternateContent>
+      </w:r>
+      <w:r>
+        <w:rPr>
+          <w:noProof/>
+        </w:rPr>
+        <mc:AlternateContent>
+          <mc:Choice Requires="wpg">
+            <w:drawing>
+              <wp:anchor distT="0" distB="0" distL="114300" distR="114300" simplePos="0" relativeHeight="251654144" behindDoc="0" locked="0" layoutInCell="1" allowOverlap="1" wp14:anchorId="3F7ABEA7" wp14:editId="50B27BEE">
                 <wp:simplePos x="0" y="0"/>
                 <wp:positionH relativeFrom="column">
-                  <wp:posOffset>2816860</wp:posOffset>
+                  <wp:posOffset>2998470</wp:posOffset>
                 </wp:positionH>
                 <wp:positionV relativeFrom="paragraph">
-                  <wp:posOffset>4109720</wp:posOffset>
+                  <wp:posOffset>5666740</wp:posOffset>
+                </wp:positionV>
+                <wp:extent cx="3299460" cy="1962785"/>
+                <wp:effectExtent l="0" t="0" r="0" b="0"/>
+                <wp:wrapSquare wrapText="bothSides"/>
+                <wp:docPr id="22" name="Group 22"/>
+                <wp:cNvGraphicFramePr/>
+                <a:graphic xmlns:a="http://schemas.openxmlformats.org/drawingml/2006/main">
+                  <a:graphicData uri="http://schemas.microsoft.com/office/word/2010/wordprocessingGroup">
+                    <wpg:wgp>
+                      <wpg:cNvGrpSpPr/>
+                      <wpg:grpSpPr>
+                        <a:xfrm>
+                          <a:off x="0" y="0"/>
+                          <a:ext cx="3299460" cy="1962785"/>
+                          <a:chOff x="0" y="0"/>
+                          <a:chExt cx="3299460" cy="1962785"/>
+                        </a:xfrm>
+                      </wpg:grpSpPr>
+                      <wps:wsp>
+                        <wps:cNvPr id="20" name="Text Box 2"/>
+                        <wps:cNvSpPr txBox="1">
+                          <a:spLocks noChangeArrowheads="1"/>
+                        </wps:cNvSpPr>
+                        <wps:spPr bwMode="auto">
+                          <a:xfrm>
+                            <a:off x="0" y="0"/>
+                            <a:ext cx="3299460" cy="1962785"/>
+                          </a:xfrm>
+                          <a:prstGeom prst="rect">
+                            <a:avLst/>
+                          </a:prstGeom>
+                          <a:noFill/>
+                          <a:ln w="9525">
+                            <a:noFill/>
+                            <a:miter lim="800000"/>
+                            <a:headEnd/>
+                            <a:tailEnd/>
+                          </a:ln>
+                        </wps:spPr>
+                        <wps:txbx>
+                          <w:txbxContent>
+                            <w:p>
+                              <w:pPr>
+                                <w:pStyle w:val="NoSpacing"/>
+                                <w:bidi w:val="0"/>
+                                <w:jc w:val="center"/>
+                                <w:rPr>
+                                  <w:sz w:val="16"/>
+                                  <w:szCs w:val="16"/>
+                                </w:rPr>
+                              </w:pPr>
+                            </w:p>
+                            <w:p>
+                              <w:pPr>
+                                <w:pStyle w:val="NoSpacing"/>
+                                <w:bidi w:val="0"/>
+                                <w:jc w:val="center"/>
+                                <w:rPr>
+                                  <w:sz w:val="16"/>
+                                  <w:szCs w:val="16"/>
+                                </w:rPr>
+                              </w:pPr>
+                            </w:p>
+                            <w:p>
+                              <w:pPr>
+                                <w:pStyle w:val="NoSpacing"/>
+                                <w:bidi w:val="0"/>
+                                <w:jc w:val="center"/>
+                                <w:rPr>
+                                  <w:sz w:val="16"/>
+                                  <w:szCs w:val="16"/>
+                                </w:rPr>
+                              </w:pPr>
+                            </w:p>
+                            <w:p>
+                              <w:pPr>
+                                <w:pStyle w:val="NoSpacing"/>
+                                <w:bidi w:val="0"/>
+                                <w:jc w:val="center"/>
+                                <w:rPr>
+                                  <w:sz w:val="16"/>
+                                  <w:szCs w:val="16"/>
+                                </w:rPr>
+                              </w:pPr>
+                            </w:p>
+                            <w:p>
+                              <w:pPr>
+                                <w:pStyle w:val="NoSpacing"/>
+                                <w:bidi w:val="0"/>
+                                <w:jc w:val="center"/>
+                                <w:rPr>
+                                  <w:sz w:val="16"/>
+                                  <w:szCs w:val="16"/>
+                                </w:rPr>
+                              </w:pPr>
+                            </w:p>
+                            <w:p>
+                              <w:pPr>
+                                <w:pStyle w:val="NoSpacing"/>
+                                <w:bidi w:val="0"/>
+                                <w:jc w:val="center"/>
+                                <w:rPr>
+                                  <w:sz w:val="16"/>
+                                  <w:szCs w:val="16"/>
+                                </w:rPr>
+                              </w:pPr>
+                            </w:p>
+                            <w:p>
+                              <w:pPr>
+                                <w:pStyle w:val="NoSpacing"/>
+                                <w:bidi w:val="0"/>
+                                <w:jc w:val="center"/>
+                                <w:rPr>
+                                  <w:sz w:val="16"/>
+                                  <w:szCs w:val="16"/>
+                                </w:rPr>
+                              </w:pPr>
+                            </w:p>
+                            <w:p>
+                              <w:pPr>
+                                <w:pStyle w:val="NoSpacing"/>
+                                <w:bidi w:val="0"/>
+                                <w:jc w:val="center"/>
+                                <w:rPr>
+                                  <w:sz w:val="16"/>
+                                  <w:szCs w:val="16"/>
+                                </w:rPr>
+                              </w:pPr>
+                            </w:p>
+                            <w:p>
+                              <w:pPr>
+                                <w:pStyle w:val="NoSpacing"/>
+                                <w:bidi w:val="0"/>
+                                <w:jc w:val="center"/>
+                                <w:rPr>
+                                  <w:sz w:val="16"/>
+                                  <w:szCs w:val="16"/>
+                                </w:rPr>
+                              </w:pPr>
+                            </w:p>
+                            <w:p>
+                              <w:pPr>
+                                <w:pStyle w:val="NoSpacing"/>
+                                <w:bidi w:val="0"/>
+                                <w:jc w:val="center"/>
+                                <w:rPr>
+                                  <w:sz w:val="16"/>
+                                  <w:szCs w:val="16"/>
+                                </w:rPr>
+                              </w:pPr>
+                            </w:p>
+                            <w:p>
+                              <w:pPr>
+                                <w:pStyle w:val="NoSpacing"/>
+                                <w:bidi w:val="0"/>
+                                <w:jc w:val="center"/>
+                                <w:rPr>
+                                  <w:sz w:val="16"/>
+                                  <w:szCs w:val="16"/>
+                                </w:rPr>
+                              </w:pPr>
+                            </w:p>
+                            <w:p>
+                              <w:pPr>
+                                <w:pStyle w:val="NoSpacing"/>
+                                <w:bidi w:val="0"/>
+                                <w:jc w:val="center"/>
+                                <w:rPr>
+                                  <w:sz w:val="16"/>
+                                  <w:szCs w:val="16"/>
+                                </w:rPr>
+                              </w:pPr>
+                            </w:p>
+                            <w:p>
+                              <w:pPr>
+                                <w:pStyle w:val="NoSpacing"/>
+                                <w:bidi w:val="0"/>
+                                <w:jc w:val="center"/>
+                                <w:rPr>
+                                  <w:sz w:val="16"/>
+                                  <w:szCs w:val="16"/>
+                                </w:rPr>
+                              </w:pPr>
+                            </w:p>
+                            <w:p>
+                              <w:pPr>
+                                <w:pStyle w:val="NoSpacing"/>
+                                <w:bidi w:val="0"/>
+                                <w:jc w:val="center"/>
+                                <w:rPr>
+                                  <w:sz w:val="16"/>
+                                  <w:szCs w:val="16"/>
+                                </w:rPr>
+                              </w:pPr>
+                            </w:p>
+                            <w:p>
+                              <w:pPr>
+                                <w:pStyle w:val="NoSpacing"/>
+                                <w:bidi w:val="0"/>
+                                <w:jc w:val="center"/>
+                                <w:rPr>
+                                  <w:sz w:val="16"/>
+                                  <w:szCs w:val="16"/>
+                                </w:rPr>
+                              </w:pPr>
+                              <w:r>
+                                <w:rPr>
+                                  <w:rStyle w:val="TitleChar"/>
+                                </w:rPr>
+                                <w:t>Figure 4:</w:t>
+                              </w:r>
+                              <w:r>
+                                <w:rPr>
+                                  <w:sz w:val="16"/>
+                                  <w:szCs w:val="16"/>
+                                </w:rPr>
+                                <w:t xml:space="preserve"> Table of accuracies</w:t>
+                              </w:r>
+                            </w:p>
+                          </w:txbxContent>
+                        </wps:txbx>
+                        <wps:bodyPr rot="0" vert="horz" wrap="square" lIns="91440" tIns="45720" rIns="91440" bIns="45720" anchor="t" anchorCtr="0">
+                          <a:noAutofit/>
+                        </wps:bodyPr>
+                      </wps:wsp>
+                      <pic:pic xmlns:pic="http://schemas.openxmlformats.org/drawingml/2006/picture">
+                        <pic:nvPicPr>
+                          <pic:cNvPr id="44" name="accuracies"/>
+                          <pic:cNvPicPr>
+                            <a:picLocks noChangeAspect="1"/>
+                          </pic:cNvPicPr>
+                        </pic:nvPicPr>
+                        <pic:blipFill>
+                          <a:blip r:embed="rId8" cstate="print">
+                            <a:extLst>
+                              <a:ext uri="{28A0092B-C50C-407E-A947-70E740481C1C}">
+                                <a14:useLocalDpi xmlns:a14="http://schemas.microsoft.com/office/drawing/2010/main" val="0"/>
+                              </a:ext>
+                            </a:extLst>
+                          </a:blip>
+                          <a:stretch>
+                            <a:fillRect/>
+                          </a:stretch>
+                        </pic:blipFill>
+                        <pic:spPr bwMode="auto">
+                          <a:xfrm>
+                            <a:off x="397523" y="0"/>
+                            <a:ext cx="2505163" cy="1757289"/>
+                          </a:xfrm>
+                          <a:prstGeom prst="rect">
+                            <a:avLst/>
+                          </a:prstGeom>
+                          <a:noFill/>
+                          <a:ln>
+                            <a:noFill/>
+                          </a:ln>
+                        </pic:spPr>
+                      </pic:pic>
+                    </wpg:wgp>
+                  </a:graphicData>
+                </a:graphic>
+              </wp:anchor>
+            </w:drawing>
+          </mc:Choice>
+          <mc:Fallback>
+            <w:pict>
+              <v:group w14:anchorId="3F7ABEA7" id="Group 22" o:spid="_x0000_s1032" style="position:absolute;left:0;text-align:left;margin-left:236.1pt;margin-top:446.2pt;width:259.8pt;height:154.55pt;z-index:251654144" coordsize="32994,19627" o:gfxdata="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">
+                <v:shape id="Text Box 2" o:spid="_x0000_s1033" type="#_x0000_t202" style="position:absolute;width:32994;height:19627;visibility:visible;mso-wrap-style:square;v-text-anchor:top" o:gfxdata="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" filled="f" stroked="f">
+                  <v:textbox>
+                    <w:txbxContent>
+                      <w:p>
+                        <w:pPr>
+                          <w:pStyle w:val="NoSpacing"/>
+                          <w:bidi w:val="0"/>
+                          <w:jc w:val="center"/>
+                          <w:rPr>
+                            <w:sz w:val="16"/>
+                            <w:szCs w:val="16"/>
+                          </w:rPr>
+                        </w:pPr>
+                      </w:p>
+                      <w:p>
+                        <w:pPr>
+                          <w:pStyle w:val="NoSpacing"/>
+                          <w:bidi w:val="0"/>
+                          <w:jc w:val="center"/>
+                          <w:rPr>
+                            <w:sz w:val="16"/>
+                            <w:szCs w:val="16"/>
+                          </w:rPr>
+                        </w:pPr>
+                      </w:p>
+                      <w:p>
+                        <w:pPr>
+                          <w:pStyle w:val="NoSpacing"/>
+                          <w:bidi w:val="0"/>
+                          <w:jc w:val="center"/>
+                          <w:rPr>
+                            <w:sz w:val="16"/>
+                            <w:szCs w:val="16"/>
+                          </w:rPr>
+                        </w:pPr>
+                      </w:p>
+                      <w:p>
+                        <w:pPr>
+                          <w:pStyle w:val="NoSpacing"/>
+                          <w:bidi w:val="0"/>
+                          <w:jc w:val="center"/>
+                          <w:rPr>
+                            <w:sz w:val="16"/>
+                            <w:szCs w:val="16"/>
+                          </w:rPr>
+                        </w:pPr>
+                      </w:p>
+                      <w:p>
+                        <w:pPr>
+                          <w:pStyle w:val="NoSpacing"/>
+                          <w:bidi w:val="0"/>
+                          <w:jc w:val="center"/>
+                          <w:rPr>
+                            <w:sz w:val="16"/>
+                            <w:szCs w:val="16"/>
+                          </w:rPr>
+                        </w:pPr>
+                      </w:p>
+                      <w:p>
+                        <w:pPr>
+                          <w:pStyle w:val="NoSpacing"/>
+                          <w:bidi w:val="0"/>
+                          <w:jc w:val="center"/>
+                          <w:rPr>
+                            <w:sz w:val="16"/>
+                            <w:szCs w:val="16"/>
+                          </w:rPr>
+                        </w:pPr>
+                      </w:p>
+                      <w:p>
+                        <w:pPr>
+                          <w:pStyle w:val="NoSpacing"/>
+                          <w:bidi w:val="0"/>
+                          <w:jc w:val="center"/>
+                          <w:rPr>
+                            <w:sz w:val="16"/>
+                            <w:szCs w:val="16"/>
+                          </w:rPr>
+                        </w:pPr>
+                      </w:p>
+                      <w:p>
+                        <w:pPr>
+                          <w:pStyle w:val="NoSpacing"/>
+                          <w:bidi w:val="0"/>
+                          <w:jc w:val="center"/>
+                          <w:rPr>
+                            <w:sz w:val="16"/>
+                            <w:szCs w:val="16"/>
+                          </w:rPr>
+                        </w:pPr>
+                      </w:p>
+                      <w:p>
+                        <w:pPr>
+                          <w:pStyle w:val="NoSpacing"/>
+                          <w:bidi w:val="0"/>
+                          <w:jc w:val="center"/>
+                          <w:rPr>
+                            <w:sz w:val="16"/>
+                            <w:szCs w:val="16"/>
+                          </w:rPr>
+                        </w:pPr>
+                      </w:p>
+                      <w:p>
+                        <w:pPr>
+                          <w:pStyle w:val="NoSpacing"/>
+                          <w:bidi w:val="0"/>
+                          <w:jc w:val="center"/>
+                          <w:rPr>
+                            <w:sz w:val="16"/>
+                            <w:szCs w:val="16"/>
+                          </w:rPr>
+                        </w:pPr>
+                      </w:p>
+                      <w:p>
+                        <w:pPr>
+                          <w:pStyle w:val="NoSpacing"/>
+                          <w:bidi w:val="0"/>
+                          <w:jc w:val="center"/>
+                          <w:rPr>
+                            <w:sz w:val="16"/>
+                            <w:szCs w:val="16"/>
+                          </w:rPr>
+                        </w:pPr>
+                      </w:p>
+                      <w:p>
+                        <w:pPr>
+                          <w:pStyle w:val="NoSpacing"/>
+                          <w:bidi w:val="0"/>
+                          <w:jc w:val="center"/>
+                          <w:rPr>
+                            <w:sz w:val="16"/>
+                            <w:szCs w:val="16"/>
+                          </w:rPr>
+                        </w:pPr>
+                      </w:p>
+                      <w:p>
+                        <w:pPr>
+                          <w:pStyle w:val="NoSpacing"/>
+                          <w:bidi w:val="0"/>
+                          <w:jc w:val="center"/>
+                          <w:rPr>
+                            <w:sz w:val="16"/>
+                            <w:szCs w:val="16"/>
+                          </w:rPr>
+                        </w:pPr>
+                      </w:p>
+                      <w:p>
+                        <w:pPr>
+                          <w:pStyle w:val="NoSpacing"/>
+                          <w:bidi w:val="0"/>
+                          <w:jc w:val="center"/>
+                          <w:rPr>
+                            <w:sz w:val="16"/>
+                            <w:szCs w:val="16"/>
+                          </w:rPr>
+                        </w:pPr>
+                      </w:p>
+                      <w:p>
+                        <w:pPr>
+                          <w:pStyle w:val="NoSpacing"/>
+                          <w:bidi w:val="0"/>
+                          <w:jc w:val="center"/>
+                          <w:rPr>
+                            <w:sz w:val="16"/>
+                            <w:szCs w:val="16"/>
+                          </w:rPr>
+                        </w:pPr>
+                        <w:r>
+                          <w:rPr>
+                            <w:rStyle w:val="TitleChar"/>
+                          </w:rPr>
+                          <w:t>Figure 4:</w:t>
+                        </w:r>
+                        <w:r>
+                          <w:rPr>
+                            <w:sz w:val="16"/>
+                            <w:szCs w:val="16"/>
+                          </w:rPr>
+                          <w:t xml:space="preserve"> Table of accuracies</w:t>
+                        </w:r>
+                      </w:p>
+                    </w:txbxContent>
+                  </v:textbox>
+                </v:shape>
+                <v:shapetype id="_x0000_t75" coordsize="21600,21600" o:spt="75" o:preferrelative="t" path="m@4@5l@4@11@9@11@9@5xe" filled="f" stroked="f">
+                  <v:stroke joinstyle="miter"/>
+                  <v:formulas>
+                    <v:f eqn="if lineDrawn pixelLineWidth 0"/>
+                    <v:f eqn="sum @0 1 0"/>
+                    <v:f eqn="sum 0 0 @1"/>
+                    <v:f eqn="prod @2 1 2"/>
+                    <v:f eqn="prod @3 21600 pixelWidth"/>
+                    <v:f eqn="prod @3 21600 pixelHeight"/>
+                    <v:f eqn="sum @0 0 1"/>
+                    <v:f eqn="prod @6 1 2"/>
+                    <v:f eqn="prod @7 21600 pixelWidth"/>
+                    <v:f eqn="sum @8 21600 0"/>
+                    <v:f eqn="prod @7 21600 pixelHeight"/>
+                    <v:f eqn="sum @10 21600 0"/>
+                  </v:formulas>
+                  <v:path o:extrusionok="f" gradientshapeok="t" o:connecttype="rect"/>
+                  <o:lock v:ext="edit" aspectratio="t"/>
+                </v:shapetype>
+                <v:shape id="accuracies" o:spid="_x0000_s1034" type="#_x0000_t75" style="position:absolute;left:3975;width:25051;height:17572;visibility:visible;mso-wrap-style:square" o:gfxdata="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">
+                  <v:imagedata r:id="rId9" o:title=""/>
+                </v:shape>
+                <w10:wrap type="square"/>
+              </v:group>
+            </w:pict>
+          </mc:Fallback>
+        </mc:AlternateContent>
+      </w:r>
+      <w:r>
+        <w:rPr>
+          <w:noProof/>
+        </w:rPr>
+        <mc:AlternateContent>
+          <mc:Choice Requires="wpg">
+            <w:drawing>
+              <wp:anchor distT="0" distB="0" distL="114300" distR="114300" simplePos="0" relativeHeight="251714560" behindDoc="0" locked="0" layoutInCell="1" allowOverlap="1" wp14:anchorId="57B72952" wp14:editId="403DD9F0">
+                <wp:simplePos x="0" y="0"/>
+                <wp:positionH relativeFrom="column">
+                  <wp:posOffset>2773680</wp:posOffset>
+                </wp:positionH>
+                <wp:positionV relativeFrom="paragraph">
+                  <wp:posOffset>3952240</wp:posOffset>
                 </wp:positionV>
                 <wp:extent cx="3610610" cy="1482725"/>
                 <wp:effectExtent l="0" t="0" r="8890" b="3175"/>
@@ -134,7 +1122,7 @@
                               </pic:cNvPicPr>
                             </pic:nvPicPr>
                             <pic:blipFill>
-                              <a:blip r:embed="rId9" cstate="print">
+                              <a:blip r:embed="rId10" cstate="print">
                                 <a:extLst>
                                   <a:ext uri="{28A0092B-C50C-407E-A947-70E740481C1C}">
                                     <a14:useLocalDpi xmlns:a14="http://schemas.microsoft.com/office/drawing/2010/main" val="0"/>
@@ -168,7 +1156,7 @@
                               </pic:cNvPicPr>
                             </pic:nvPicPr>
                             <pic:blipFill>
-                              <a:blip r:embed="rId10" cstate="print">
+                              <a:blip r:embed="rId11" cstate="print">
                                 <a:extLst>
                                   <a:ext uri="{28A0092B-C50C-407E-A947-70E740481C1C}">
                                     <a14:useLocalDpi xmlns:a14="http://schemas.microsoft.com/office/drawing/2010/main" val="0"/>
@@ -202,7 +1190,7 @@
                               </pic:cNvPicPr>
                             </pic:nvPicPr>
                             <pic:blipFill>
-                              <a:blip r:embed="rId11" cstate="print">
+                              <a:blip r:embed="rId12" cstate="print">
                                 <a:extLst>
                                   <a:ext uri="{28A0092B-C50C-407E-A947-70E740481C1C}">
                                     <a14:useLocalDpi xmlns:a14="http://schemas.microsoft.com/office/drawing/2010/main" val="0"/>
@@ -567,43 +1555,20 @@
           </mc:Choice>
           <mc:Fallback>
             <w:pict>
-              <v:group w14:anchorId="57B72952" id="Group 40" o:spid="_x0000_s1026" style="position:absolute;left:0;text-align:left;margin-left:221.8pt;margin-top:323.6pt;width:284.3pt;height:116.75pt;z-index:251732480" coordsize="36106,14827" o:gfxdata="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">
-                <v:group id="Group 17" o:spid="_x0000_s1027" style="position:absolute;width:36106;height:14827" coordsize="36106,14827" o:gfxdata="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">
-                  <v:group id="Group 14" o:spid="_x0000_s1028" style="position:absolute;left:644;top:996;width:35129;height:8966" coordsize="35129,8966" o:gfxdata="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">
-                    <v:shapetype id="_x0000_t75" coordsize="21600,21600" o:spt="75" o:preferrelative="t" path="m@4@5l@4@11@9@11@9@5xe" filled="f" stroked="f">
-                      <v:stroke joinstyle="miter"/>
-                      <v:formulas>
-                        <v:f eqn="if lineDrawn pixelLineWidth 0"/>
-                        <v:f eqn="sum @0 1 0"/>
-                        <v:f eqn="sum 0 0 @1"/>
-                        <v:f eqn="prod @2 1 2"/>
-                        <v:f eqn="prod @3 21600 pixelWidth"/>
-                        <v:f eqn="prod @3 21600 pixelHeight"/>
-                        <v:f eqn="sum @0 0 1"/>
-                        <v:f eqn="prod @6 1 2"/>
-                        <v:f eqn="prod @7 21600 pixelWidth"/>
-                        <v:f eqn="sum @8 21600 0"/>
-                        <v:f eqn="prod @7 21600 pixelHeight"/>
-                        <v:f eqn="sum @10 21600 0"/>
-                      </v:formulas>
-                      <v:path o:extrusionok="f" gradientshapeok="t" o:connecttype="rect"/>
-                      <o:lock v:ext="edit" aspectratio="t"/>
-                    </v:shapetype>
-                    <v:shape id="Picture 37" o:spid="_x0000_s1029" type="#_x0000_t75" style="position:absolute;left:23153;width:11976;height:8959;visibility:visible;mso-wrap-style:square" o:gfxdata="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">
-                      <v:imagedata r:id="rId12" o:title=""/>
-                    </v:shape>
-                    <v:shape id="Picture 38" o:spid="_x0000_s1030" type="#_x0000_t75" style="position:absolute;left:11605;width:11976;height:8959;visibility:visible;mso-wrap-style:square" o:gfxdata="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">
+              <v:group w14:anchorId="57B72952" id="Group 40" o:spid="_x0000_s1035" style="position:absolute;left:0;text-align:left;margin-left:218.4pt;margin-top:311.2pt;width:284.3pt;height:116.75pt;z-index:251714560" coordsize="36106,14827" o:gfxdata="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">
+                <v:group id="Group 17" o:spid="_x0000_s1036" style="position:absolute;width:36106;height:14827" coordsize="36106,14827" o:gfxdata="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">
+                  <v:group id="Group 14" o:spid="_x0000_s1037" style="position:absolute;left:644;top:996;width:35129;height:8966" coordsize="35129,8966" o:gfxdata="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">
+                    <v:shape id="Picture 37" o:spid="_x0000_s1038" type="#_x0000_t75" style="position:absolute;left:23153;width:11976;height:8959;visibility:visible;mso-wrap-style:square" o:gfxdata="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">
                       <v:imagedata r:id="rId13" o:title=""/>
                     </v:shape>
-                    <v:shape id="Picture 39" o:spid="_x0000_s1031" type="#_x0000_t75" style="position:absolute;width:11950;height:8966;visibility:visible;mso-wrap-style:square" o:gfxdata="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">
+                    <v:shape id="Picture 38" o:spid="_x0000_s1039" type="#_x0000_t75" style="position:absolute;left:11605;width:11976;height:8959;visibility:visible;mso-wrap-style:square" o:gfxdata="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">
                       <v:imagedata r:id="rId14" o:title=""/>
                     </v:shape>
+                    <v:shape id="Picture 39" o:spid="_x0000_s1040" type="#_x0000_t75" style="position:absolute;width:11950;height:8966;visibility:visible;mso-wrap-style:square" o:gfxdata="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">
+                      <v:imagedata r:id="rId15" o:title=""/>
+                    </v:shape>
                   </v:group>
-                  <v:shapetype id="_x0000_t202" coordsize="21600,21600" o:spt="202" path="m,l,21600r21600,l21600,xe">
-                    <v:stroke joinstyle="miter"/>
-                    <v:path gradientshapeok="t" o:connecttype="rect"/>
-                  </v:shapetype>
-                  <v:shape id="Text Box 2" o:spid="_x0000_s1032" type="#_x0000_t202" style="position:absolute;width:36106;height:14827;visibility:visible;mso-wrap-style:square;v-text-anchor:top" o:gfxdata="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" filled="f" stroked="f">
+                  <v:shape id="Text Box 2" o:spid="_x0000_s1041" type="#_x0000_t202" style="position:absolute;width:36106;height:14827;visibility:visible;mso-wrap-style:square;v-text-anchor:top" o:gfxdata="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" filled="f" stroked="f">
                     <v:textbox>
                       <w:txbxContent>
                         <w:p>
@@ -751,7 +1716,7 @@
                     </v:textbox>
                   </v:shape>
                 </v:group>
-                <v:shape id="Text Box 2" o:spid="_x0000_s1033" type="#_x0000_t202" style="position:absolute;left:3909;top:265;width:5562;height:1720;visibility:visible;mso-wrap-style:square;v-text-anchor:top" o:gfxdata="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" fillcolor="white [3212]" stroked="f">
+                <v:shape id="Text Box 2" o:spid="_x0000_s1042" type="#_x0000_t202" style="position:absolute;left:3909;top:265;width:5562;height:1720;visibility:visible;mso-wrap-style:square;v-text-anchor:top" o:gfxdata="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" fillcolor="white [3212]" stroked="f">
                   <v:textbox>
                     <w:txbxContent>
                       <w:p>
@@ -779,7 +1744,7 @@
                     </w:txbxContent>
                   </v:textbox>
                 </v:shape>
-                <v:shape id="Text Box 2" o:spid="_x0000_s1034" type="#_x0000_t202" style="position:absolute;left:15670;top:265;width:5563;height:1720;visibility:visible;mso-wrap-style:square;v-text-anchor:top" o:gfxdata="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" fillcolor="white [3212]" stroked="f">
+                <v:shape id="Text Box 2" o:spid="_x0000_s1043" type="#_x0000_t202" style="position:absolute;left:15670;top:265;width:5563;height:1720;visibility:visible;mso-wrap-style:square;v-text-anchor:top" o:gfxdata="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" fillcolor="white [3212]" stroked="f">
                   <v:textbox>
                     <w:txbxContent>
                       <w:p>
@@ -807,7 +1772,7 @@
                     </w:txbxContent>
                   </v:textbox>
                 </v:shape>
-                <v:shape id="Text Box 2" o:spid="_x0000_s1035" type="#_x0000_t202" style="position:absolute;left:27133;top:265;width:5563;height:1720;visibility:visible;mso-wrap-style:square;v-text-anchor:top" o:gfxdata="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" fillcolor="white [3212]" stroked="f">
+                <v:shape id="Text Box 2" o:spid="_x0000_s1044" type="#_x0000_t202" style="position:absolute;left:27133;top:265;width:5563;height:1720;visibility:visible;mso-wrap-style:square;v-text-anchor:top" o:gfxdata="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" fillcolor="white [3212]" stroked="f">
                   <v:textbox>
                     <w:txbxContent>
                       <w:p>
@@ -848,18 +1813,18 @@
         <mc:AlternateContent>
           <mc:Choice Requires="wpg">
             <w:drawing>
-              <wp:anchor distT="0" distB="0" distL="114300" distR="114300" simplePos="0" relativeHeight="251652608" behindDoc="0" locked="0" layoutInCell="1" allowOverlap="1" wp14:anchorId="3F7ABEA7" wp14:editId="6155E816">
+              <wp:anchor distT="0" distB="0" distL="114300" distR="114300" simplePos="0" relativeHeight="251641856" behindDoc="0" locked="0" layoutInCell="1" allowOverlap="1" wp14:anchorId="203E8566" wp14:editId="40724167">
                 <wp:simplePos x="0" y="0"/>
                 <wp:positionH relativeFrom="column">
-                  <wp:posOffset>3007995</wp:posOffset>
+                  <wp:posOffset>2667000</wp:posOffset>
                 </wp:positionH>
                 <wp:positionV relativeFrom="paragraph">
-                  <wp:posOffset>5743575</wp:posOffset>
+                  <wp:posOffset>2417445</wp:posOffset>
                 </wp:positionV>
-                <wp:extent cx="3299460" cy="1962785"/>
+                <wp:extent cx="3797935" cy="1341755"/>
                 <wp:effectExtent l="0" t="0" r="0" b="0"/>
                 <wp:wrapSquare wrapText="bothSides"/>
-                <wp:docPr id="22" name="Group 22"/>
+                <wp:docPr id="19" name="Group 19"/>
                 <wp:cNvGraphicFramePr/>
                 <a:graphic xmlns:a="http://schemas.openxmlformats.org/drawingml/2006/main">
                   <a:graphicData uri="http://schemas.microsoft.com/office/word/2010/wordprocessingGroup">
@@ -868,20 +1833,20 @@
                       <wpg:grpSpPr>
                         <a:xfrm>
                           <a:off x="0" y="0"/>
-                          <a:ext cx="3299460" cy="1962785"/>
+                          <a:ext cx="3797935" cy="1341755"/>
                           <a:chOff x="0" y="0"/>
-                          <a:chExt cx="3299460" cy="1962785"/>
+                          <a:chExt cx="3797935" cy="1341755"/>
                         </a:xfrm>
                       </wpg:grpSpPr>
                       <wps:wsp>
-                        <wps:cNvPr id="20" name="Text Box 2"/>
+                        <wps:cNvPr id="11" name="Text Box 2"/>
                         <wps:cNvSpPr txBox="1">
                           <a:spLocks noChangeArrowheads="1"/>
                         </wps:cNvSpPr>
                         <wps:spPr bwMode="auto">
                           <a:xfrm>
                             <a:off x="0" y="0"/>
-                            <a:ext cx="3299460" cy="1962785"/>
+                            <a:ext cx="3797935" cy="1341755"/>
                           </a:xfrm>
                           <a:prstGeom prst="rect">
                             <a:avLst/>
@@ -1005,73 +1970,18 @@
                                   <w:szCs w:val="16"/>
                                 </w:rPr>
                               </w:pPr>
-                            </w:p>
-                            <w:p>
-                              <w:pPr>
-                                <w:pStyle w:val="NoSpacing"/>
-                                <w:bidi w:val="0"/>
-                                <w:jc w:val="center"/>
-                                <w:rPr>
-                                  <w:sz w:val="16"/>
-                                  <w:szCs w:val="16"/>
-                                </w:rPr>
-                              </w:pPr>
-                            </w:p>
-                            <w:p>
-                              <w:pPr>
-                                <w:pStyle w:val="NoSpacing"/>
-                                <w:bidi w:val="0"/>
-                                <w:jc w:val="center"/>
-                                <w:rPr>
-                                  <w:sz w:val="16"/>
-                                  <w:szCs w:val="16"/>
-                                </w:rPr>
-                              </w:pPr>
-                            </w:p>
-                            <w:p>
-                              <w:pPr>
-                                <w:pStyle w:val="NoSpacing"/>
-                                <w:bidi w:val="0"/>
-                                <w:jc w:val="center"/>
-                                <w:rPr>
-                                  <w:sz w:val="16"/>
-                                  <w:szCs w:val="16"/>
-                                </w:rPr>
-                              </w:pPr>
-                            </w:p>
-                            <w:p>
-                              <w:pPr>
-                                <w:pStyle w:val="NoSpacing"/>
-                                <w:bidi w:val="0"/>
-                                <w:jc w:val="center"/>
-                                <w:rPr>
-                                  <w:sz w:val="16"/>
-                                  <w:szCs w:val="16"/>
-                                </w:rPr>
-                              </w:pPr>
-                            </w:p>
-                            <w:p>
-                              <w:pPr>
-                                <w:pStyle w:val="NoSpacing"/>
-                                <w:bidi w:val="0"/>
-                                <w:jc w:val="center"/>
-                                <w:rPr>
-                                  <w:sz w:val="16"/>
-                                  <w:szCs w:val="16"/>
-                                </w:rPr>
-                              </w:pPr>
                               <w:r>
                                 <w:rPr>
                                   <w:rStyle w:val="TitleChar"/>
                                 </w:rPr>
-                                <w:t>Figure 4:</w:t>
+                                <w:t>Figure 2:</w:t>
                               </w:r>
                               <w:r>
                                 <w:rPr>
                                   <w:sz w:val="16"/>
                                   <w:szCs w:val="16"/>
                                 </w:rPr>
-                                <w:t xml:space="preserve"> Table of accuracies</w:t>
+                                <w:t xml:space="preserve"> visualization of an attack</w:t>
                               </w:r>
                             </w:p>
                           </w:txbxContent>
@@ -1080,39 +1990,98 @@
                           <a:noAutofit/>
                         </wps:bodyPr>
                       </wps:wsp>
-                      <pic:pic xmlns:pic="http://schemas.openxmlformats.org/drawingml/2006/picture">
-                        <pic:nvPicPr>
-                          <pic:cNvPr id="44" name="accuracies"/>
-                          <pic:cNvPicPr>
-                            <a:picLocks noChangeAspect="1"/>
-                          </pic:cNvPicPr>
-                        </pic:nvPicPr>
-                        <pic:blipFill>
-                          <a:blip r:embed="rId15" cstate="print">
+                      <wpg:grpSp>
+                        <wpg:cNvPr id="48" name="attack visualization"/>
+                        <wpg:cNvGrpSpPr/>
+                        <wpg:grpSpPr>
+                          <a:xfrm>
+                            <a:off x="139211" y="98181"/>
+                            <a:ext cx="3510280" cy="992505"/>
+                            <a:chOff x="0" y="0"/>
+                            <a:chExt cx="3510280" cy="992505"/>
+                          </a:xfrm>
+                        </wpg:grpSpPr>
+                        <pic:pic xmlns:pic="http://schemas.openxmlformats.org/drawingml/2006/picture">
+                          <pic:nvPicPr>
+                            <pic:cNvPr id="34" name="Picture 34"/>
+                            <pic:cNvPicPr>
+                              <a:picLocks noChangeAspect="1"/>
+                            </pic:cNvPicPr>
+                          </pic:nvPicPr>
+                          <pic:blipFill rotWithShape="1">
+                            <a:blip r:embed="rId16" cstate="print">
+                              <a:extLst>
+                                <a:ext uri="{28A0092B-C50C-407E-A947-70E740481C1C}">
+                                  <a14:useLocalDpi xmlns:a14="http://schemas.microsoft.com/office/drawing/2010/main" val="0"/>
+                                </a:ext>
+                              </a:extLst>
+                            </a:blip>
+                            <a:srcRect b="19883"/>
+                            <a:stretch/>
+                          </pic:blipFill>
+                          <pic:spPr bwMode="auto">
+                            <a:xfrm>
+                              <a:off x="0" y="0"/>
+                              <a:ext cx="1645920" cy="987425"/>
+                            </a:xfrm>
+                            <a:prstGeom prst="rect">
+                              <a:avLst/>
+                            </a:prstGeom>
+                            <a:noFill/>
+                            <a:ln w="28575">
+                              <a:solidFill>
+                                <a:srgbClr val="FF8000"/>
+                              </a:solidFill>
+                            </a:ln>
+                            <a:effectLst/>
                             <a:extLst>
-                              <a:ext uri="{28A0092B-C50C-407E-A947-70E740481C1C}">
-                                <a14:useLocalDpi xmlns:a14="http://schemas.microsoft.com/office/drawing/2010/main" val="0"/>
+                              <a:ext uri="{53640926-AAD7-44D8-BBD7-CCE9431645EC}">
+                                <a14:shadowObscured xmlns:a14="http://schemas.microsoft.com/office/drawing/2010/main"/>
                               </a:ext>
                             </a:extLst>
-                          </a:blip>
-                          <a:stretch>
-                            <a:fillRect/>
-                          </a:stretch>
-                        </pic:blipFill>
-                        <pic:spPr bwMode="auto">
-                          <a:xfrm>
-                            <a:off x="397523" y="0"/>
-                            <a:ext cx="2505163" cy="1757289"/>
-                          </a:xfrm>
-                          <a:prstGeom prst="rect">
-                            <a:avLst/>
-                          </a:prstGeom>
-                          <a:noFill/>
-                          <a:ln>
+                          </pic:spPr>
+                        </pic:pic>
+                        <pic:pic xmlns:pic="http://schemas.openxmlformats.org/drawingml/2006/picture">
+                          <pic:nvPicPr>
+                            <pic:cNvPr id="35" name="Picture 35"/>
+                            <pic:cNvPicPr>
+                              <a:picLocks noChangeAspect="1"/>
+                            </pic:cNvPicPr>
+                          </pic:nvPicPr>
+                          <pic:blipFill rotWithShape="1">
+                            <a:blip r:embed="rId17" cstate="print">
+                              <a:extLst>
+                                <a:ext uri="{28A0092B-C50C-407E-A947-70E740481C1C}">
+                                  <a14:useLocalDpi xmlns:a14="http://schemas.microsoft.com/office/drawing/2010/main" val="0"/>
+                                </a:ext>
+                              </a:extLst>
+                            </a:blip>
+                            <a:srcRect b="19737"/>
+                            <a:stretch/>
+                          </pic:blipFill>
+                          <pic:spPr bwMode="auto">
+                            <a:xfrm>
+                              <a:off x="1864360" y="5080"/>
+                              <a:ext cx="1645920" cy="987425"/>
+                            </a:xfrm>
+                            <a:prstGeom prst="rect">
+                              <a:avLst/>
+                            </a:prstGeom>
                             <a:noFill/>
-                          </a:ln>
-                        </pic:spPr>
-                      </pic:pic>
+                            <a:ln w="28575">
+                              <a:solidFill>
+                                <a:srgbClr val="FF8000"/>
+                              </a:solidFill>
+                            </a:ln>
+                            <a:effectLst/>
+                            <a:extLst>
+                              <a:ext uri="{53640926-AAD7-44D8-BBD7-CCE9431645EC}">
+                                <a14:shadowObscured xmlns:a14="http://schemas.microsoft.com/office/drawing/2010/main"/>
+                              </a:ext>
+                            </a:extLst>
+                          </pic:spPr>
+                        </pic:pic>
+                      </wpg:grpSp>
                     </wpg:wgp>
                   </a:graphicData>
                 </a:graphic>
@@ -1121,65 +2090,10 @@
           </mc:Choice>
           <mc:Fallback>
             <w:pict>
-              <v:group w14:anchorId="3F7ABEA7" id="Group 22" o:spid="_x0000_s1036" style="position:absolute;left:0;text-align:left;margin-left:236.85pt;margin-top:452.25pt;width:259.8pt;height:154.55pt;z-index:251652608" coordsize="32994,19627" o:gfxdata="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">
-                <v:shape id="Text Box 2" o:spid="_x0000_s1037" type="#_x0000_t202" style="position:absolute;width:32994;height:19627;visibility:visible;mso-wrap-style:square;v-text-anchor:top" o:gfxdata="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" filled="f" stroked="f">
+              <v:group w14:anchorId="203E8566" id="Group 19" o:spid="_x0000_s1045" style="position:absolute;left:0;text-align:left;margin-left:210pt;margin-top:190.35pt;width:299.05pt;height:105.65pt;z-index:251641856" coordsize="37979,13417" o:gfxdata="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">
+                <v:shape id="Text Box 2" o:spid="_x0000_s1046" type="#_x0000_t202" style="position:absolute;width:37979;height:13417;visibility:visible;mso-wrap-style:square;v-text-anchor:top" o:gfxdata="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" filled="f" stroked="f">
                   <v:textbox>
                     <w:txbxContent>
-                      <w:p>
-                        <w:pPr>
-                          <w:pStyle w:val="NoSpacing"/>
-                          <w:bidi w:val="0"/>
-                          <w:jc w:val="center"/>
-                          <w:rPr>
-                            <w:sz w:val="16"/>
-                            <w:szCs w:val="16"/>
-                          </w:rPr>
-                        </w:pPr>
-                      </w:p>
-                      <w:p>
-                        <w:pPr>
-                          <w:pStyle w:val="NoSpacing"/>
-                          <w:bidi w:val="0"/>
-                          <w:jc w:val="center"/>
-                          <w:rPr>
-                            <w:sz w:val="16"/>
-                            <w:szCs w:val="16"/>
-                          </w:rPr>
-                        </w:pPr>
-                      </w:p>
-                      <w:p>
-                        <w:pPr>
-                          <w:pStyle w:val="NoSpacing"/>
-                          <w:bidi w:val="0"/>
-                          <w:jc w:val="center"/>
-                          <w:rPr>
-                            <w:sz w:val="16"/>
-                            <w:szCs w:val="16"/>
-                          </w:rPr>
-                        </w:pPr>
-                      </w:p>
-                      <w:p>
-                        <w:pPr>
-                          <w:pStyle w:val="NoSpacing"/>
-                          <w:bidi w:val="0"/>
-                          <w:jc w:val="center"/>
-                          <w:rPr>
-                            <w:sz w:val="16"/>
-                            <w:szCs w:val="16"/>
-                          </w:rPr>
-                        </w:pPr>
-                      </w:p>
-                      <w:p>
-                        <w:pPr>
-                          <w:pStyle w:val="NoSpacing"/>
-                          <w:bidi w:val="0"/>
-                          <w:jc w:val="center"/>
-                          <w:rPr>
-                            <w:sz w:val="16"/>
-                            <w:szCs w:val="16"/>
-                          </w:rPr>
-                        </w:pPr>
-                      </w:p>
                       <w:p>
                         <w:pPr>
                           <w:pStyle w:val="NoSpacing"/>
@@ -1293,22 +2207,29 @@
                           <w:rPr>
                             <w:rStyle w:val="TitleChar"/>
                           </w:rPr>
-                          <w:t>Figure 4:</w:t>
+                          <w:t>Figure 2:</w:t>
                         </w:r>
                         <w:r>
                           <w:rPr>
                             <w:sz w:val="16"/>
                             <w:szCs w:val="16"/>
                           </w:rPr>
-                          <w:t xml:space="preserve"> Table of accuracies</w:t>
+                          <w:t xml:space="preserve"> visualization of an attack</w:t>
                         </w:r>
                       </w:p>
                     </w:txbxContent>
                   </v:textbox>
                 </v:shape>
-                <v:shape id="accuracies" o:spid="_x0000_s1038" type="#_x0000_t75" style="position:absolute;left:3975;width:25051;height:17572;visibility:visible;mso-wrap-style:square" o:gfxdata="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">
-                  <v:imagedata r:id="rId16" o:title=""/>
-                </v:shape>
+                <v:group id="attack visualization" o:spid="_x0000_s1047" style="position:absolute;left:1392;top:981;width:35102;height:9925" coordsize="35102,9925" o:gfxdata="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">
+                  <v:shape id="Picture 34" o:spid="_x0000_s1048" type="#_x0000_t75" style="position:absolute;width:16459;height:9874;visibility:visible;mso-wrap-style:square" o:gfxdata="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" stroked="t" strokecolor="#ff8000" strokeweight="2.25pt">
+                    <v:imagedata r:id="rId18" o:title="" cropbottom="13031f"/>
+                    <v:path arrowok="t"/>
+                  </v:shape>
+                  <v:shape id="Picture 35" o:spid="_x0000_s1049" type="#_x0000_t75" style="position:absolute;left:18643;top:50;width:16459;height:9875;visibility:visible;mso-wrap-style:square" o:gfxdata="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" stroked="t" strokecolor="#ff8000" strokeweight="2.25pt">
+                    <v:imagedata r:id="rId19" o:title="" cropbottom="12935f"/>
+                    <v:path arrowok="t"/>
+                  </v:shape>
+                </v:group>
                 <w10:wrap type="square"/>
               </v:group>
             </w:pict>
@@ -1322,224 +2243,13 @@
         <mc:AlternateContent>
           <mc:Choice Requires="wpg">
             <w:drawing>
-              <wp:anchor distT="0" distB="0" distL="114300" distR="114300" simplePos="0" relativeHeight="251704832" behindDoc="0" locked="0" layoutInCell="1" allowOverlap="1" wp14:anchorId="2FDB5E55" wp14:editId="1E8CC418">
-                <wp:simplePos x="0" y="0"/>
-                <wp:positionH relativeFrom="leftMargin">
-                  <wp:posOffset>2047875</wp:posOffset>
-                </wp:positionH>
-                <wp:positionV relativeFrom="paragraph">
-                  <wp:posOffset>-258445</wp:posOffset>
-                </wp:positionV>
-                <wp:extent cx="3456305" cy="815340"/>
-                <wp:effectExtent l="0" t="0" r="0" b="0"/>
-                <wp:wrapNone/>
-                <wp:docPr id="36" name="Group 36"/>
-                <wp:cNvGraphicFramePr/>
-                <a:graphic xmlns:a="http://schemas.openxmlformats.org/drawingml/2006/main">
-                  <a:graphicData uri="http://schemas.microsoft.com/office/word/2010/wordprocessingGroup">
-                    <wpg:wgp>
-                      <wpg:cNvGrpSpPr/>
-                      <wpg:grpSpPr>
-                        <a:xfrm>
-                          <a:off x="0" y="0"/>
-                          <a:ext cx="3456305" cy="815340"/>
-                          <a:chOff x="0" y="0"/>
-                          <a:chExt cx="2936631" cy="814335"/>
-                        </a:xfrm>
-                      </wpg:grpSpPr>
-                      <wps:wsp>
-                        <wps:cNvPr id="41" name="תיבת טקסט 18"/>
-                        <wps:cNvSpPr txBox="1"/>
-                        <wps:spPr>
-                          <a:xfrm>
-                            <a:off x="5862" y="304607"/>
-                            <a:ext cx="2930769" cy="509728"/>
-                          </a:xfrm>
-                          <a:prstGeom prst="rect">
-                            <a:avLst/>
-                          </a:prstGeom>
-                          <a:noFill/>
-                          <a:ln w="25400" cap="flat" cmpd="sng" algn="ctr">
-                            <a:noFill/>
-                            <a:prstDash val="solid"/>
-                          </a:ln>
-                          <a:effectLst/>
-                        </wps:spPr>
-                        <wps:txbx>
-                          <w:txbxContent>
-                            <w:p>
-                              <w:pPr>
-                                <w:bidi w:val="0"/>
-                                <w:spacing w:after="0"/>
-                                <w:jc w:val="center"/>
-                                <w:rPr>
-                                  <w:color w:val="000000" w:themeColor="text1"/>
-                                  <w14:shadow w14:blurRad="38100" w14:dist="19050" w14:dir="2700000" w14:sx="100000" w14:sy="100000" w14:kx="0" w14:ky="0" w14:algn="tl">
-                                    <w14:schemeClr w14:val="dk1">
-                                      <w14:alpha w14:val="60000"/>
-                                    </w14:schemeClr>
-                                  </w14:shadow>
-                                  <w14:textOutline w14:w="0" w14:cap="flat" w14:cmpd="sng" w14:algn="ctr">
-                                    <w14:noFill/>
-                                    <w14:prstDash w14:val="solid"/>
-                                    <w14:round/>
-                                  </w14:textOutline>
-                                </w:rPr>
-                              </w:pPr>
-                              <w:r>
-                                <w:rPr>
-                                  <w:color w:val="000000" w:themeColor="text1"/>
-                                  <w14:shadow w14:blurRad="38100" w14:dist="19050" w14:dir="2700000" w14:sx="100000" w14:sy="100000" w14:kx="0" w14:ky="0" w14:algn="tl">
-                                    <w14:schemeClr w14:val="dk1">
-                                      <w14:alpha w14:val="60000"/>
-                                    </w14:schemeClr>
-                                  </w14:shadow>
-                                  <w14:textOutline w14:w="0" w14:cap="flat" w14:cmpd="sng" w14:algn="ctr">
-                                    <w14:noFill/>
-                                    <w14:prstDash w14:val="solid"/>
-                                    <w14:round/>
-                                  </w14:textOutline>
-                                </w:rPr>
-                                <w:t>Building high accuracy DNN models which are sufficiently resistant to adversarial attacks</w:t>
-                              </w:r>
-                            </w:p>
-                          </w:txbxContent>
-                        </wps:txbx>
-                        <wps:bodyPr rot="0" spcFirstLastPara="0" vertOverflow="overflow" horzOverflow="overflow" vert="horz" wrap="square" lIns="91440" tIns="45720" rIns="91440" bIns="45720" numCol="1" spcCol="0" rtlCol="1" fromWordArt="0" anchor="t" anchorCtr="0" forceAA="0" compatLnSpc="1">
-                          <a:prstTxWarp prst="textNoShape">
-                            <a:avLst/>
-                          </a:prstTxWarp>
-                          <a:noAutofit/>
-                        </wps:bodyPr>
-                      </wps:wsp>
-                      <wps:wsp>
-                        <wps:cNvPr id="43" name="Text Box 43"/>
-                        <wps:cNvSpPr txBox="1"/>
-                        <wps:spPr>
-                          <a:xfrm>
-                            <a:off x="0" y="0"/>
-                            <a:ext cx="2934970" cy="291758"/>
-                          </a:xfrm>
-                          <a:prstGeom prst="rect">
-                            <a:avLst/>
-                          </a:prstGeom>
-                          <a:solidFill>
-                            <a:srgbClr val="FF8000"/>
-                          </a:solidFill>
-                          <a:ln w="6350">
-                            <a:noFill/>
-                          </a:ln>
-                        </wps:spPr>
-                        <wps:txbx>
-                          <w:txbxContent>
-                            <w:p>
-                              <w:pPr>
-                                <w:pStyle w:val="Heading1"/>
-                              </w:pPr>
-                              <w:r>
-                                <w:t>Problem Description</w:t>
-                              </w:r>
-                            </w:p>
-                          </w:txbxContent>
-                        </wps:txbx>
-                        <wps:bodyPr rot="0" spcFirstLastPara="0" vertOverflow="overflow" horzOverflow="overflow" vert="horz" wrap="square" lIns="91440" tIns="45720" rIns="91440" bIns="45720" numCol="1" spcCol="0" rtlCol="0" fromWordArt="0" anchor="t" anchorCtr="0" forceAA="0" compatLnSpc="1">
-                          <a:prstTxWarp prst="textNoShape">
-                            <a:avLst/>
-                          </a:prstTxWarp>
-                          <a:noAutofit/>
-                        </wps:bodyPr>
-                      </wps:wsp>
-                    </wpg:wgp>
-                  </a:graphicData>
-                </a:graphic>
-                <wp14:sizeRelH relativeFrom="margin">
-                  <wp14:pctWidth>0</wp14:pctWidth>
-                </wp14:sizeRelH>
-                <wp14:sizeRelV relativeFrom="margin">
-                  <wp14:pctHeight>0</wp14:pctHeight>
-                </wp14:sizeRelV>
-              </wp:anchor>
-            </w:drawing>
-          </mc:Choice>
-          <mc:Fallback>
-            <w:pict>
-              <v:group w14:anchorId="2FDB5E55" id="Group 36" o:spid="_x0000_s1039" style="position:absolute;left:0;text-align:left;margin-left:161.25pt;margin-top:-20.35pt;width:272.15pt;height:64.2pt;z-index:251704832;mso-position-horizontal-relative:left-margin-area;mso-width-relative:margin;mso-height-relative:margin" coordsize="29366,8143" o:gfxdata="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">
-                <v:shape id="תיבת טקסט 18" o:spid="_x0000_s1040" type="#_x0000_t202" style="position:absolute;left:58;top:3046;width:29308;height:5097;visibility:visible;mso-wrap-style:square;v-text-anchor:top" o:gfxdata="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" filled="f" stroked="f" strokeweight="2pt">
-                  <v:textbox>
-                    <w:txbxContent>
-                      <w:p>
-                        <w:pPr>
-                          <w:bidi w:val="0"/>
-                          <w:spacing w:after="0"/>
-                          <w:jc w:val="center"/>
-                          <w:rPr>
-                            <w:color w:val="000000" w:themeColor="text1"/>
-                            <w14:shadow w14:blurRad="38100" w14:dist="19050" w14:dir="2700000" w14:sx="100000" w14:sy="100000" w14:kx="0" w14:ky="0" w14:algn="tl">
-                              <w14:schemeClr w14:val="dk1">
-                                <w14:alpha w14:val="60000"/>
-                              </w14:schemeClr>
-                            </w14:shadow>
-                            <w14:textOutline w14:w="0" w14:cap="flat" w14:cmpd="sng" w14:algn="ctr">
-                              <w14:noFill/>
-                              <w14:prstDash w14:val="solid"/>
-                              <w14:round/>
-                            </w14:textOutline>
-                          </w:rPr>
-                        </w:pPr>
-                        <w:r>
-                          <w:rPr>
-                            <w:color w:val="000000" w:themeColor="text1"/>
-                            <w14:shadow w14:blurRad="38100" w14:dist="19050" w14:dir="2700000" w14:sx="100000" w14:sy="100000" w14:kx="0" w14:ky="0" w14:algn="tl">
-                              <w14:schemeClr w14:val="dk1">
-                                <w14:alpha w14:val="60000"/>
-                              </w14:schemeClr>
-                            </w14:shadow>
-                            <w14:textOutline w14:w="0" w14:cap="flat" w14:cmpd="sng" w14:algn="ctr">
-                              <w14:noFill/>
-                              <w14:prstDash w14:val="solid"/>
-                              <w14:round/>
-                            </w14:textOutline>
-                          </w:rPr>
-                          <w:t>Building high accuracy DNN models which are sufficiently resistant to adversarial attacks</w:t>
-                        </w:r>
-                      </w:p>
-                    </w:txbxContent>
-                  </v:textbox>
-                </v:shape>
-                <v:shape id="Text Box 43" o:spid="_x0000_s1041" type="#_x0000_t202" style="position:absolute;width:29349;height:2917;visibility:visible;mso-wrap-style:square;v-text-anchor:top" o:gfxdata="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" fillcolor="#ff8000" stroked="f" strokeweight=".5pt">
-                  <v:textbox>
-                    <w:txbxContent>
-                      <w:p>
-                        <w:pPr>
-                          <w:pStyle w:val="Heading1"/>
-                        </w:pPr>
-                        <w:r>
-                          <w:t>Problem Description</w:t>
-                        </w:r>
-                      </w:p>
-                    </w:txbxContent>
-                  </v:textbox>
-                </v:shape>
-                <w10:wrap anchorx="margin"/>
-              </v:group>
-            </w:pict>
-          </mc:Fallback>
-        </mc:AlternateContent>
-      </w:r>
-      <w:r>
-        <w:rPr>
-          <w:noProof/>
-        </w:rPr>
-        <mc:AlternateContent>
-          <mc:Choice Requires="wpg">
-            <w:drawing>
-              <wp:anchor distT="0" distB="0" distL="114300" distR="114300" simplePos="0" relativeHeight="251627008" behindDoc="0" locked="0" layoutInCell="1" allowOverlap="1" wp14:anchorId="675F9663" wp14:editId="0D0B33FE">
+              <wp:anchor distT="0" distB="0" distL="114300" distR="114300" simplePos="0" relativeHeight="251627520" behindDoc="0" locked="0" layoutInCell="1" allowOverlap="1" wp14:anchorId="675F9663" wp14:editId="3E60EDE2">
                 <wp:simplePos x="0" y="0"/>
                 <wp:positionH relativeFrom="column">
                   <wp:posOffset>2414270</wp:posOffset>
                 </wp:positionH>
                 <wp:positionV relativeFrom="paragraph">
-                  <wp:posOffset>739775</wp:posOffset>
+                  <wp:posOffset>800100</wp:posOffset>
                 </wp:positionV>
                 <wp:extent cx="4241800" cy="1511300"/>
                 <wp:effectExtent l="0" t="0" r="0" b="0"/>
@@ -1566,7 +2276,7 @@
                           </pic:cNvPicPr>
                         </pic:nvPicPr>
                         <pic:blipFill>
-                          <a:blip r:embed="rId17" cstate="print">
+                          <a:blip r:embed="rId20" cstate="print">
                             <a:extLst>
                               <a:ext uri="{28A0092B-C50C-407E-A947-70E740481C1C}">
                                 <a14:useLocalDpi xmlns:a14="http://schemas.microsoft.com/office/drawing/2010/main" val="0"/>
@@ -1770,11 +2480,11 @@
           </mc:Choice>
           <mc:Fallback>
             <w:pict>
-              <v:group w14:anchorId="675F9663" id="architecture" o:spid="_x0000_s1042" style="position:absolute;left:0;text-align:left;margin-left:190.1pt;margin-top:58.25pt;width:334pt;height:119pt;z-index:251627008;mso-height-relative:margin" coordsize="42418,15113" o:gfxdata="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">
-                <v:shape id="תמונה 10" o:spid="_x0000_s1043" type="#_x0000_t75" style="position:absolute;left:2387;top:1040;width:38100;height:12898;visibility:visible;mso-wrap-style:square" o:gfxdata="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">
-                  <v:imagedata r:id="rId18" o:title=""/>
+              <v:group w14:anchorId="675F9663" id="architecture" o:spid="_x0000_s1050" style="position:absolute;left:0;text-align:left;margin-left:190.1pt;margin-top:63pt;width:334pt;height:119pt;z-index:251627520;mso-height-relative:margin" coordsize="42418,15113" o:gfxdata="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">
+                <v:shape id="תמונה 10" o:spid="_x0000_s1051" type="#_x0000_t75" style="position:absolute;left:2387;top:1040;width:38100;height:12898;visibility:visible;mso-wrap-style:square" o:gfxdata="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">
+                  <v:imagedata r:id="rId21" o:title=""/>
                 </v:shape>
-                <v:shape id="Text Box 2" o:spid="_x0000_s1044" type="#_x0000_t202" style="position:absolute;width:42418;height:15113;visibility:visible;mso-wrap-style:square;v-text-anchor:top" o:gfxdata="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" filled="f" stroked="f">
+                <v:shape id="Text Box 2" o:spid="_x0000_s1052" type="#_x0000_t202" style="position:absolute;width:42418;height:15113;visibility:visible;mso-wrap-style:square;v-text-anchor:top" o:gfxdata="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" filled="f" stroked="f">
                   <v:textbox>
                     <w:txbxContent>
                       <w:p>
@@ -1930,9 +2640,616 @@
           <w:noProof/>
         </w:rPr>
         <mc:AlternateContent>
+          <mc:Choice Requires="wpg">
+            <w:drawing>
+              <wp:anchor distT="0" distB="0" distL="114300" distR="114300" simplePos="0" relativeHeight="251679744" behindDoc="0" locked="0" layoutInCell="1" allowOverlap="1" wp14:anchorId="220EE354" wp14:editId="570235CF">
+                <wp:simplePos x="0" y="0"/>
+                <wp:positionH relativeFrom="leftMargin">
+                  <wp:posOffset>45720</wp:posOffset>
+                </wp:positionH>
+                <wp:positionV relativeFrom="paragraph">
+                  <wp:posOffset>1998027</wp:posOffset>
+                </wp:positionV>
+                <wp:extent cx="3456305" cy="1673225"/>
+                <wp:effectExtent l="0" t="0" r="0" b="0"/>
+                <wp:wrapNone/>
+                <wp:docPr id="29" name="Group 29"/>
+                <wp:cNvGraphicFramePr/>
+                <a:graphic xmlns:a="http://schemas.openxmlformats.org/drawingml/2006/main">
+                  <a:graphicData uri="http://schemas.microsoft.com/office/word/2010/wordprocessingGroup">
+                    <wpg:wgp>
+                      <wpg:cNvGrpSpPr/>
+                      <wpg:grpSpPr>
+                        <a:xfrm>
+                          <a:off x="0" y="0"/>
+                          <a:ext cx="3456305" cy="1673225"/>
+                          <a:chOff x="0" y="0"/>
+                          <a:chExt cx="3276111" cy="1670050"/>
+                        </a:xfrm>
+                      </wpg:grpSpPr>
+                      <wps:wsp>
+                        <wps:cNvPr id="16" name="תיבת טקסט 16"/>
+                        <wps:cNvSpPr txBox="1"/>
+                        <wps:spPr>
+                          <a:xfrm>
+                            <a:off x="5861" y="304800"/>
+                            <a:ext cx="3270250" cy="1365250"/>
+                          </a:xfrm>
+                          <a:prstGeom prst="rect">
+                            <a:avLst/>
+                          </a:prstGeom>
+                          <a:noFill/>
+                          <a:ln w="25400" cap="flat" cmpd="sng" algn="ctr">
+                            <a:noFill/>
+                            <a:prstDash val="solid"/>
+                          </a:ln>
+                          <a:effectLst/>
+                        </wps:spPr>
+                        <wps:txbx>
+                          <w:txbxContent>
+                            <w:p>
+                              <w:pPr>
+                                <w:pStyle w:val="NoSpacing"/>
+                                <w:bidi w:val="0"/>
+                              </w:pPr>
+                              <w:r>
+                                <w:t xml:space="preserve">Attacking the </w:t>
+                              </w:r>
+                              <w:r>
+                                <w:t>sufficiently</w:t>
+                              </w:r>
+                              <w:r>
+                                <w:t xml:space="preserve"> </w:t>
+                              </w:r>
+                              <w:r>
+                                <w:t xml:space="preserve">accurate </w:t>
+                              </w:r>
+                              <w:r>
+                                <w:t>models</w:t>
+                              </w:r>
+                              <w:r>
+                                <w:t xml:space="preserve"> </w:t>
+                              </w:r>
+                              <w:r>
+                                <w:t>with the following attacks:</w:t>
+                              </w:r>
+                            </w:p>
+                            <w:p>
+                              <w:pPr>
+                                <w:pStyle w:val="NoSpacing"/>
+                                <w:numPr>
+                                  <w:ilvl w:val="0"/>
+                                  <w:numId w:val="10"/>
+                                </w:numPr>
+                                <w:bidi w:val="0"/>
+                              </w:pPr>
+                              <w:proofErr w:type="spellStart"/>
+                              <w:r>
+                                <w:t>Carlini</w:t>
+                              </w:r>
+                              <w:proofErr w:type="spellEnd"/>
+                              <w:r>
+                                <w:t xml:space="preserve"> &amp; Wagner, </w:t>
+                              </w:r>
+                              <w:r>
+                                <w:t>CW</w:t>
+                              </w:r>
+                            </w:p>
+                            <w:p>
+                              <w:pPr>
+                                <w:pStyle w:val="NoSpacing"/>
+                                <w:bidi w:val="0"/>
+                                <w:ind w:left="720"/>
+                              </w:pPr>
+                              <w:hyperlink r:id="rId22" w:history="1">
+                                <w:r>
+                                  <w:rPr>
+                                    <w:rStyle w:val="Hyperlink"/>
+                                  </w:rPr>
+                                  <w:t>https://github.com/carlini/nn_robust_attacks</w:t>
+                                </w:r>
+                              </w:hyperlink>
+                            </w:p>
+                            <w:p>
+                              <w:pPr>
+                                <w:pStyle w:val="NoSpacing"/>
+                                <w:numPr>
+                                  <w:ilvl w:val="0"/>
+                                  <w:numId w:val="10"/>
+                                </w:numPr>
+                                <w:bidi w:val="0"/>
+                              </w:pPr>
+                              <w:r>
+                                <w:t xml:space="preserve">Fast Gradient Sign Method, </w:t>
+                              </w:r>
+                              <w:r>
+                                <w:t>FGSM</w:t>
+                              </w:r>
+                            </w:p>
+                            <w:p>
+                              <w:pPr>
+                                <w:pStyle w:val="NoSpacing"/>
+                                <w:bidi w:val="0"/>
+                                <w:ind w:left="720"/>
+                              </w:pPr>
+                              <w:hyperlink r:id="rId23" w:history="1">
+                                <w:r>
+                                  <w:rPr>
+                                    <w:rStyle w:val="Hyperlink"/>
+                                  </w:rPr>
+                                  <w:t>https://github.com/tensorflow/cleverhans</w:t>
+                                </w:r>
+                              </w:hyperlink>
+                            </w:p>
+                          </w:txbxContent>
+                        </wps:txbx>
+                        <wps:bodyPr rot="0" spcFirstLastPara="0" vertOverflow="overflow" horzOverflow="overflow" vert="horz" wrap="square" lIns="91440" tIns="45720" rIns="91440" bIns="45720" numCol="1" spcCol="0" rtlCol="1" fromWordArt="0" anchor="t" anchorCtr="0" forceAA="0" compatLnSpc="1">
+                          <a:prstTxWarp prst="textNoShape">
+                            <a:avLst/>
+                          </a:prstTxWarp>
+                          <a:noAutofit/>
+                        </wps:bodyPr>
+                      </wps:wsp>
+                      <wps:wsp>
+                        <wps:cNvPr id="27" name="Text Box 27"/>
+                        <wps:cNvSpPr txBox="1"/>
+                        <wps:spPr>
+                          <a:xfrm>
+                            <a:off x="0" y="0"/>
+                            <a:ext cx="3273425" cy="292100"/>
+                          </a:xfrm>
+                          <a:prstGeom prst="rect">
+                            <a:avLst/>
+                          </a:prstGeom>
+                          <a:solidFill>
+                            <a:srgbClr val="FF8000"/>
+                          </a:solidFill>
+                          <a:ln w="6350">
+                            <a:noFill/>
+                          </a:ln>
+                        </wps:spPr>
+                        <wps:txbx>
+                          <w:txbxContent>
+                            <w:p>
+                              <w:pPr>
+                                <w:pStyle w:val="Heading1"/>
+                              </w:pPr>
+                              <w:r>
+                                <w:t>Attacking</w:t>
+                              </w:r>
+                            </w:p>
+                          </w:txbxContent>
+                        </wps:txbx>
+                        <wps:bodyPr rot="0" spcFirstLastPara="0" vertOverflow="overflow" horzOverflow="overflow" vert="horz" wrap="square" lIns="91440" tIns="45720" rIns="91440" bIns="45720" numCol="1" spcCol="0" rtlCol="0" fromWordArt="0" anchor="t" anchorCtr="0" forceAA="0" compatLnSpc="1">
+                          <a:prstTxWarp prst="textNoShape">
+                            <a:avLst/>
+                          </a:prstTxWarp>
+                          <a:noAutofit/>
+                        </wps:bodyPr>
+                      </wps:wsp>
+                    </wpg:wgp>
+                  </a:graphicData>
+                </a:graphic>
+                <wp14:sizeRelH relativeFrom="margin">
+                  <wp14:pctWidth>0</wp14:pctWidth>
+                </wp14:sizeRelH>
+                <wp14:sizeRelV relativeFrom="margin">
+                  <wp14:pctHeight>0</wp14:pctHeight>
+                </wp14:sizeRelV>
+              </wp:anchor>
+            </w:drawing>
+          </mc:Choice>
+          <mc:Fallback>
+            <w:pict>
+              <v:group w14:anchorId="220EE354" id="Group 29" o:spid="_x0000_s1053" style="position:absolute;left:0;text-align:left;margin-left:3.6pt;margin-top:157.3pt;width:272.15pt;height:131.75pt;z-index:251679744;mso-position-horizontal-relative:left-margin-area;mso-width-relative:margin;mso-height-relative:margin" coordsize="32761,16700" o:gfxdata="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">
+                <v:shape id="תיבת טקסט 16" o:spid="_x0000_s1054" type="#_x0000_t202" style="position:absolute;left:58;top:3048;width:32703;height:13652;visibility:visible;mso-wrap-style:square;v-text-anchor:top" o:gfxdata="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" filled="f" stroked="f" strokeweight="2pt">
+                  <v:textbox>
+                    <w:txbxContent>
+                      <w:p>
+                        <w:pPr>
+                          <w:pStyle w:val="NoSpacing"/>
+                          <w:bidi w:val="0"/>
+                        </w:pPr>
+                        <w:r>
+                          <w:t xml:space="preserve">Attacking the </w:t>
+                        </w:r>
+                        <w:r>
+                          <w:t>sufficiently</w:t>
+                        </w:r>
+                        <w:r>
+                          <w:t xml:space="preserve"> </w:t>
+                        </w:r>
+                        <w:r>
+                          <w:t xml:space="preserve">accurate </w:t>
+                        </w:r>
+                        <w:r>
+                          <w:t>models</w:t>
+                        </w:r>
+                        <w:r>
+                          <w:t xml:space="preserve"> </w:t>
+                        </w:r>
+                        <w:r>
+                          <w:t>with the following attacks:</w:t>
+                        </w:r>
+                      </w:p>
+                      <w:p>
+                        <w:pPr>
+                          <w:pStyle w:val="NoSpacing"/>
+                          <w:numPr>
+                            <w:ilvl w:val="0"/>
+                            <w:numId w:val="10"/>
+                          </w:numPr>
+                          <w:bidi w:val="0"/>
+                        </w:pPr>
+                        <w:proofErr w:type="spellStart"/>
+                        <w:r>
+                          <w:t>Carlini</w:t>
+                        </w:r>
+                        <w:proofErr w:type="spellEnd"/>
+                        <w:r>
+                          <w:t xml:space="preserve"> &amp; Wagner, </w:t>
+                        </w:r>
+                        <w:r>
+                          <w:t>CW</w:t>
+                        </w:r>
+                      </w:p>
+                      <w:p>
+                        <w:pPr>
+                          <w:pStyle w:val="NoSpacing"/>
+                          <w:bidi w:val="0"/>
+                          <w:ind w:left="720"/>
+                        </w:pPr>
+                        <w:hyperlink r:id="rId24" w:history="1">
+                          <w:r>
+                            <w:rPr>
+                              <w:rStyle w:val="Hyperlink"/>
+                            </w:rPr>
+                            <w:t>https://github.com/carlini/nn_robust_attacks</w:t>
+                          </w:r>
+                        </w:hyperlink>
+                      </w:p>
+                      <w:p>
+                        <w:pPr>
+                          <w:pStyle w:val="NoSpacing"/>
+                          <w:numPr>
+                            <w:ilvl w:val="0"/>
+                            <w:numId w:val="10"/>
+                          </w:numPr>
+                          <w:bidi w:val="0"/>
+                        </w:pPr>
+                        <w:r>
+                          <w:t xml:space="preserve">Fast Gradient Sign Method, </w:t>
+                        </w:r>
+                        <w:r>
+                          <w:t>FGSM</w:t>
+                        </w:r>
+                      </w:p>
+                      <w:p>
+                        <w:pPr>
+                          <w:pStyle w:val="NoSpacing"/>
+                          <w:bidi w:val="0"/>
+                          <w:ind w:left="720"/>
+                        </w:pPr>
+                        <w:hyperlink r:id="rId25" w:history="1">
+                          <w:r>
+                            <w:rPr>
+                              <w:rStyle w:val="Hyperlink"/>
+                            </w:rPr>
+                            <w:t>https://github.com/tensorflow/cleverhans</w:t>
+                          </w:r>
+                        </w:hyperlink>
+                      </w:p>
+                    </w:txbxContent>
+                  </v:textbox>
+                </v:shape>
+                <v:shape id="Text Box 27" o:spid="_x0000_s1055" type="#_x0000_t202" style="position:absolute;width:32734;height:2921;visibility:visible;mso-wrap-style:square;v-text-anchor:top" o:gfxdata="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" fillcolor="#ff8000" stroked="f" strokeweight=".5pt">
+                  <v:textbox>
+                    <w:txbxContent>
+                      <w:p>
+                        <w:pPr>
+                          <w:pStyle w:val="Heading1"/>
+                        </w:pPr>
+                        <w:r>
+                          <w:t>Attacking</w:t>
+                        </w:r>
+                      </w:p>
+                    </w:txbxContent>
+                  </v:textbox>
+                </v:shape>
+                <w10:wrap anchorx="margin"/>
+              </v:group>
+            </w:pict>
+          </mc:Fallback>
+        </mc:AlternateContent>
+      </w:r>
+      <w:bookmarkStart w:id="0" w:name="_GoBack"/>
+      <w:r>
+        <w:rPr>
+          <w:noProof/>
+        </w:rPr>
+        <w:drawing>
+          <wp:anchor distT="0" distB="0" distL="114300" distR="114300" simplePos="0" relativeHeight="251602944" behindDoc="0" locked="0" layoutInCell="1" allowOverlap="1" wp14:anchorId="55EEA345" wp14:editId="60D535C6">
+            <wp:simplePos x="0" y="0"/>
+            <wp:positionH relativeFrom="column">
+              <wp:posOffset>-2287905</wp:posOffset>
+            </wp:positionH>
+            <wp:positionV relativeFrom="paragraph">
+              <wp:posOffset>-1795462</wp:posOffset>
+            </wp:positionV>
+            <wp:extent cx="7661910" cy="10675620"/>
+            <wp:effectExtent l="0" t="0" r="0" b="0"/>
+            <wp:wrapNone/>
+            <wp:docPr id="1" name="template"/>
+            <wp:cNvGraphicFramePr>
+              <a:graphicFrameLocks xmlns:a="http://schemas.openxmlformats.org/drawingml/2006/main" noChangeAspect="1"/>
+            </wp:cNvGraphicFramePr>
+            <a:graphic xmlns:a="http://schemas.openxmlformats.org/drawingml/2006/main">
+              <a:graphicData uri="http://schemas.openxmlformats.org/drawingml/2006/picture">
+                <pic:pic xmlns:pic="http://schemas.openxmlformats.org/drawingml/2006/picture">
+                  <pic:nvPicPr>
+                    <pic:cNvPr id="1" name="תמונה 1"/>
+                    <pic:cNvPicPr>
+                      <a:picLocks noChangeAspect="1"/>
+                    </pic:cNvPicPr>
+                  </pic:nvPicPr>
+                  <pic:blipFill>
+                    <a:blip r:embed="rId26">
+                      <a:extLst>
+                        <a:ext uri="{28A0092B-C50C-407E-A947-70E740481C1C}">
+                          <a14:useLocalDpi xmlns:a14="http://schemas.microsoft.com/office/drawing/2010/main" val="0"/>
+                        </a:ext>
+                      </a:extLst>
+                    </a:blip>
+                    <a:stretch>
+                      <a:fillRect/>
+                    </a:stretch>
+                  </pic:blipFill>
+                  <pic:spPr bwMode="auto">
+                    <a:xfrm>
+                      <a:off x="0" y="0"/>
+                      <a:ext cx="7661910" cy="10675620"/>
+                    </a:xfrm>
+                    <a:prstGeom prst="rect">
+                      <a:avLst/>
+                    </a:prstGeom>
+                    <a:ln>
+                      <a:noFill/>
+                    </a:ln>
+                    <a:extLst>
+                      <a:ext uri="{53640926-AAD7-44D8-BBD7-CCE9431645EC}">
+                        <a14:shadowObscured xmlns:a14="http://schemas.microsoft.com/office/drawing/2010/main"/>
+                      </a:ext>
+                    </a:extLst>
+                  </pic:spPr>
+                </pic:pic>
+              </a:graphicData>
+            </a:graphic>
+            <wp14:sizeRelV relativeFrom="margin">
+              <wp14:pctHeight>0</wp14:pctHeight>
+            </wp14:sizeRelV>
+          </wp:anchor>
+        </w:drawing>
+      </w:r>
+      <w:bookmarkEnd w:id="0"/>
+      <w:r>
+        <w:rPr>
+          <w:noProof/>
+        </w:rPr>
+        <mc:AlternateContent>
+          <mc:Choice Requires="wpg">
+            <w:drawing>
+              <wp:anchor distT="0" distB="0" distL="114300" distR="114300" simplePos="0" relativeHeight="251700224" behindDoc="0" locked="0" layoutInCell="1" allowOverlap="1" wp14:anchorId="2FDB5E55" wp14:editId="1F53AAF8">
+                <wp:simplePos x="0" y="0"/>
+                <wp:positionH relativeFrom="leftMargin">
+                  <wp:posOffset>2047875</wp:posOffset>
+                </wp:positionH>
+                <wp:positionV relativeFrom="paragraph">
+                  <wp:posOffset>-258445</wp:posOffset>
+                </wp:positionV>
+                <wp:extent cx="3456305" cy="815340"/>
+                <wp:effectExtent l="0" t="0" r="0" b="0"/>
+                <wp:wrapNone/>
+                <wp:docPr id="36" name="Group 36"/>
+                <wp:cNvGraphicFramePr/>
+                <a:graphic xmlns:a="http://schemas.openxmlformats.org/drawingml/2006/main">
+                  <a:graphicData uri="http://schemas.microsoft.com/office/word/2010/wordprocessingGroup">
+                    <wpg:wgp>
+                      <wpg:cNvGrpSpPr/>
+                      <wpg:grpSpPr>
+                        <a:xfrm>
+                          <a:off x="0" y="0"/>
+                          <a:ext cx="3456305" cy="815340"/>
+                          <a:chOff x="0" y="0"/>
+                          <a:chExt cx="2936631" cy="814335"/>
+                        </a:xfrm>
+                      </wpg:grpSpPr>
+                      <wps:wsp>
+                        <wps:cNvPr id="41" name="תיבת טקסט 18"/>
+                        <wps:cNvSpPr txBox="1"/>
+                        <wps:spPr>
+                          <a:xfrm>
+                            <a:off x="5862" y="304607"/>
+                            <a:ext cx="2930769" cy="509728"/>
+                          </a:xfrm>
+                          <a:prstGeom prst="rect">
+                            <a:avLst/>
+                          </a:prstGeom>
+                          <a:noFill/>
+                          <a:ln w="25400" cap="flat" cmpd="sng" algn="ctr">
+                            <a:noFill/>
+                            <a:prstDash val="solid"/>
+                          </a:ln>
+                          <a:effectLst/>
+                        </wps:spPr>
+                        <wps:txbx>
+                          <w:txbxContent>
+                            <w:p>
+                              <w:pPr>
+                                <w:bidi w:val="0"/>
+                                <w:spacing w:after="0"/>
+                                <w:jc w:val="center"/>
+                                <w:rPr>
+                                  <w:color w:val="000000" w:themeColor="text1"/>
+                                  <w14:shadow w14:blurRad="38100" w14:dist="19050" w14:dir="2700000" w14:sx="100000" w14:sy="100000" w14:kx="0" w14:ky="0" w14:algn="tl">
+                                    <w14:schemeClr w14:val="dk1">
+                                      <w14:alpha w14:val="60000"/>
+                                    </w14:schemeClr>
+                                  </w14:shadow>
+                                  <w14:textOutline w14:w="0" w14:cap="flat" w14:cmpd="sng" w14:algn="ctr">
+                                    <w14:noFill/>
+                                    <w14:prstDash w14:val="solid"/>
+                                    <w14:round/>
+                                  </w14:textOutline>
+                                </w:rPr>
+                              </w:pPr>
+                              <w:r>
+                                <w:rPr>
+                                  <w:color w:val="000000" w:themeColor="text1"/>
+                                  <w14:shadow w14:blurRad="38100" w14:dist="19050" w14:dir="2700000" w14:sx="100000" w14:sy="100000" w14:kx="0" w14:ky="0" w14:algn="tl">
+                                    <w14:schemeClr w14:val="dk1">
+                                      <w14:alpha w14:val="60000"/>
+                                    </w14:schemeClr>
+                                  </w14:shadow>
+                                  <w14:textOutline w14:w="0" w14:cap="flat" w14:cmpd="sng" w14:algn="ctr">
+                                    <w14:noFill/>
+                                    <w14:prstDash w14:val="solid"/>
+                                    <w14:round/>
+                                  </w14:textOutline>
+                                </w:rPr>
+                                <w:t>Building high accuracy DNN models which are sufficiently resistant to adversarial attacks</w:t>
+                              </w:r>
+                            </w:p>
+                          </w:txbxContent>
+                        </wps:txbx>
+                        <wps:bodyPr rot="0" spcFirstLastPara="0" vertOverflow="overflow" horzOverflow="overflow" vert="horz" wrap="square" lIns="91440" tIns="45720" rIns="91440" bIns="45720" numCol="1" spcCol="0" rtlCol="1" fromWordArt="0" anchor="t" anchorCtr="0" forceAA="0" compatLnSpc="1">
+                          <a:prstTxWarp prst="textNoShape">
+                            <a:avLst/>
+                          </a:prstTxWarp>
+                          <a:noAutofit/>
+                        </wps:bodyPr>
+                      </wps:wsp>
+                      <wps:wsp>
+                        <wps:cNvPr id="43" name="Text Box 43"/>
+                        <wps:cNvSpPr txBox="1"/>
+                        <wps:spPr>
+                          <a:xfrm>
+                            <a:off x="0" y="0"/>
+                            <a:ext cx="2934970" cy="291758"/>
+                          </a:xfrm>
+                          <a:prstGeom prst="rect">
+                            <a:avLst/>
+                          </a:prstGeom>
+                          <a:solidFill>
+                            <a:srgbClr val="FF8000"/>
+                          </a:solidFill>
+                          <a:ln w="6350">
+                            <a:noFill/>
+                          </a:ln>
+                        </wps:spPr>
+                        <wps:txbx>
+                          <w:txbxContent>
+                            <w:p>
+                              <w:pPr>
+                                <w:pStyle w:val="Heading1"/>
+                              </w:pPr>
+                              <w:r>
+                                <w:t>Problem Description</w:t>
+                              </w:r>
+                            </w:p>
+                          </w:txbxContent>
+                        </wps:txbx>
+                        <wps:bodyPr rot="0" spcFirstLastPara="0" vertOverflow="overflow" horzOverflow="overflow" vert="horz" wrap="square" lIns="91440" tIns="45720" rIns="91440" bIns="45720" numCol="1" spcCol="0" rtlCol="0" fromWordArt="0" anchor="t" anchorCtr="0" forceAA="0" compatLnSpc="1">
+                          <a:prstTxWarp prst="textNoShape">
+                            <a:avLst/>
+                          </a:prstTxWarp>
+                          <a:noAutofit/>
+                        </wps:bodyPr>
+                      </wps:wsp>
+                    </wpg:wgp>
+                  </a:graphicData>
+                </a:graphic>
+                <wp14:sizeRelH relativeFrom="margin">
+                  <wp14:pctWidth>0</wp14:pctWidth>
+                </wp14:sizeRelH>
+                <wp14:sizeRelV relativeFrom="margin">
+                  <wp14:pctHeight>0</wp14:pctHeight>
+                </wp14:sizeRelV>
+              </wp:anchor>
+            </w:drawing>
+          </mc:Choice>
+          <mc:Fallback>
+            <w:pict>
+              <v:group w14:anchorId="2FDB5E55" id="Group 36" o:spid="_x0000_s1056" style="position:absolute;left:0;text-align:left;margin-left:161.25pt;margin-top:-20.35pt;width:272.15pt;height:64.2pt;z-index:251700224;mso-position-horizontal-relative:left-margin-area;mso-width-relative:margin;mso-height-relative:margin" coordsize="29366,8143" o:gfxdata="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">
+                <v:shape id="תיבת טקסט 18" o:spid="_x0000_s1057" type="#_x0000_t202" style="position:absolute;left:58;top:3046;width:29308;height:5097;visibility:visible;mso-wrap-style:square;v-text-anchor:top" o:gfxdata="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" filled="f" stroked="f" strokeweight="2pt">
+                  <v:textbox>
+                    <w:txbxContent>
+                      <w:p>
+                        <w:pPr>
+                          <w:bidi w:val="0"/>
+                          <w:spacing w:after="0"/>
+                          <w:jc w:val="center"/>
+                          <w:rPr>
+                            <w:color w:val="000000" w:themeColor="text1"/>
+                            <w14:shadow w14:blurRad="38100" w14:dist="19050" w14:dir="2700000" w14:sx="100000" w14:sy="100000" w14:kx="0" w14:ky="0" w14:algn="tl">
+                              <w14:schemeClr w14:val="dk1">
+                                <w14:alpha w14:val="60000"/>
+                              </w14:schemeClr>
+                            </w14:shadow>
+                            <w14:textOutline w14:w="0" w14:cap="flat" w14:cmpd="sng" w14:algn="ctr">
+                              <w14:noFill/>
+                              <w14:prstDash w14:val="solid"/>
+                              <w14:round/>
+                            </w14:textOutline>
+                          </w:rPr>
+                        </w:pPr>
+                        <w:r>
+                          <w:rPr>
+                            <w:color w:val="000000" w:themeColor="text1"/>
+                            <w14:shadow w14:blurRad="38100" w14:dist="19050" w14:dir="2700000" w14:sx="100000" w14:sy="100000" w14:kx="0" w14:ky="0" w14:algn="tl">
+                              <w14:schemeClr w14:val="dk1">
+                                <w14:alpha w14:val="60000"/>
+                              </w14:schemeClr>
+                            </w14:shadow>
+                            <w14:textOutline w14:w="0" w14:cap="flat" w14:cmpd="sng" w14:algn="ctr">
+                              <w14:noFill/>
+                              <w14:prstDash w14:val="solid"/>
+                              <w14:round/>
+                            </w14:textOutline>
+                          </w:rPr>
+                          <w:t>Building high accuracy DNN models which are sufficiently resistant to adversarial attacks</w:t>
+                        </w:r>
+                      </w:p>
+                    </w:txbxContent>
+                  </v:textbox>
+                </v:shape>
+                <v:shape id="Text Box 43" o:spid="_x0000_s1058" type="#_x0000_t202" style="position:absolute;width:29349;height:2917;visibility:visible;mso-wrap-style:square;v-text-anchor:top" o:gfxdata="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" fillcolor="#ff8000" stroked="f" strokeweight=".5pt">
+                  <v:textbox>
+                    <w:txbxContent>
+                      <w:p>
+                        <w:pPr>
+                          <w:pStyle w:val="Heading1"/>
+                        </w:pPr>
+                        <w:r>
+                          <w:t>Problem Description</w:t>
+                        </w:r>
+                      </w:p>
+                    </w:txbxContent>
+                  </v:textbox>
+                </v:shape>
+                <w10:wrap anchorx="margin"/>
+              </v:group>
+            </w:pict>
+          </mc:Fallback>
+        </mc:AlternateContent>
+      </w:r>
+      <w:r>
+        <w:rPr>
+          <w:noProof/>
+        </w:rPr>
+        <mc:AlternateContent>
           <mc:Choice Requires="wps">
             <w:drawing>
-              <wp:anchor distT="45720" distB="45720" distL="114300" distR="114300" simplePos="0" relativeHeight="251604480" behindDoc="0" locked="0" layoutInCell="1" allowOverlap="1" wp14:anchorId="02EE62E2" wp14:editId="0C61E602">
+              <wp:anchor distT="45720" distB="45720" distL="114300" distR="114300" simplePos="0" relativeHeight="251607040" behindDoc="0" locked="0" layoutInCell="1" allowOverlap="1" wp14:anchorId="02EE62E2" wp14:editId="0C61E602">
                 <wp:simplePos x="0" y="0"/>
                 <wp:positionH relativeFrom="column">
                   <wp:posOffset>1522730</wp:posOffset>
@@ -2156,7 +3473,7 @@
           </mc:Choice>
           <mc:Fallback>
             <w:pict>
-              <v:shape w14:anchorId="02EE62E2" id="names" o:spid="_x0000_s1045" type="#_x0000_t202" style="position:absolute;left:0;text-align:left;margin-left:119.9pt;margin-top:-79.95pt;width:211pt;height:110.6pt;z-index:251604480;visibility:visible;mso-wrap-style:square;mso-width-percent:0;mso-height-percent:200;mso-wrap-distance-left:9pt;mso-wrap-distance-top:3.6pt;mso-wrap-distance-right:9pt;mso-wrap-distance-bottom:3.6pt;mso-position-horizontal:absolute;mso-position-horizontal-relative:text;mso-position-vertical:absolute;mso-position-vertical-relative:text;mso-width-percent:0;mso-height-percent:200;mso-width-relative:margin;mso-height-relative:margin;v-text-anchor:middle" o:gfxdata="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" strokecolor="white [3212]">
+              <v:shape w14:anchorId="02EE62E2" id="names" o:spid="_x0000_s1059" type="#_x0000_t202" style="position:absolute;left:0;text-align:left;margin-left:119.9pt;margin-top:-79.95pt;width:211pt;height:110.6pt;z-index:251607040;visibility:visible;mso-wrap-style:square;mso-width-percent:0;mso-height-percent:200;mso-wrap-distance-left:9pt;mso-wrap-distance-top:3.6pt;mso-wrap-distance-right:9pt;mso-wrap-distance-bottom:3.6pt;mso-position-horizontal:absolute;mso-position-horizontal-relative:text;mso-position-vertical:absolute;mso-position-vertical-relative:text;mso-width-percent:0;mso-height-percent:200;mso-width-relative:margin;mso-height-relative:margin;v-text-anchor:middle" o:gfxdata="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" strokecolor="white [3212]">
                 <v:textbox style="mso-fit-shape-to-text:t">
                   <w:txbxContent>
                     <w:p>
@@ -2336,7 +3653,7 @@
         <mc:AlternateContent>
           <mc:Choice Requires="wps">
             <w:drawing>
-              <wp:anchor distT="0" distB="0" distL="114300" distR="114300" simplePos="0" relativeHeight="251614720" behindDoc="0" locked="0" layoutInCell="1" allowOverlap="1" wp14:anchorId="5ED829EE" wp14:editId="1F437DA8">
+              <wp:anchor distT="0" distB="0" distL="114300" distR="114300" simplePos="0" relativeHeight="251611136" behindDoc="0" locked="0" layoutInCell="1" allowOverlap="1" wp14:anchorId="5ED829EE" wp14:editId="53542DC9">
                 <wp:simplePos x="0" y="0"/>
                 <wp:positionH relativeFrom="column">
                   <wp:posOffset>-377190</wp:posOffset>
@@ -2446,7 +3763,7 @@
           </mc:Choice>
           <mc:Fallback>
             <w:pict>
-              <v:shape w14:anchorId="5ED829EE" id="Title" o:spid="_x0000_s1046" type="#_x0000_t202" style="position:absolute;left:0;text-align:left;margin-left:-29.7pt;margin-top:-116.75pt;width:308.1pt;height:52.4pt;z-index:251614720;visibility:visible;mso-wrap-style:square;mso-width-percent:0;mso-height-percent:0;mso-wrap-distance-left:9pt;mso-wrap-distance-top:0;mso-wrap-distance-right:9pt;mso-wrap-distance-bottom:0;mso-position-horizontal:absolute;mso-position-horizontal-relative:text;mso-position-vertical:absolute;mso-position-vertical-relative:text;mso-width-percent:0;mso-height-percent:0;mso-width-relative:margin;mso-height-relative:margin;v-text-anchor:top" o:gfxdata="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" filled="f" stroked="f">
+              <v:shape w14:anchorId="5ED829EE" id="Title" o:spid="_x0000_s1060" type="#_x0000_t202" style="position:absolute;left:0;text-align:left;margin-left:-29.7pt;margin-top:-116.75pt;width:308.1pt;height:52.4pt;z-index:251611136;visibility:visible;mso-wrap-style:square;mso-width-percent:0;mso-height-percent:0;mso-wrap-distance-left:9pt;mso-wrap-distance-top:0;mso-wrap-distance-right:9pt;mso-wrap-distance-bottom:0;mso-position-horizontal:absolute;mso-position-horizontal-relative:text;mso-position-vertical:absolute;mso-position-vertical-relative:text;mso-width-percent:0;mso-height-percent:0;mso-width-relative:margin;mso-height-relative:margin;v-text-anchor:top" o:gfxdata="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" filled="f" stroked="f">
                 <v:textbox>
                   <w:txbxContent>
                     <w:p>
@@ -2519,543 +3836,7 @@
         <mc:AlternateContent>
           <mc:Choice Requires="wpg">
             <w:drawing>
-              <wp:anchor distT="0" distB="0" distL="114300" distR="114300" simplePos="0" relativeHeight="251662848" behindDoc="0" locked="0" layoutInCell="1" allowOverlap="1" wp14:anchorId="0E76DAFD" wp14:editId="7B38520C">
-                <wp:simplePos x="0" y="0"/>
-                <wp:positionH relativeFrom="leftMargin">
-                  <wp:posOffset>45720</wp:posOffset>
-                </wp:positionH>
-                <wp:positionV relativeFrom="paragraph">
-                  <wp:posOffset>4044168</wp:posOffset>
-                </wp:positionV>
-                <wp:extent cx="3456305" cy="1480820"/>
-                <wp:effectExtent l="0" t="0" r="0" b="0"/>
-                <wp:wrapNone/>
-                <wp:docPr id="33" name="Group 33"/>
-                <wp:cNvGraphicFramePr/>
-                <a:graphic xmlns:a="http://schemas.openxmlformats.org/drawingml/2006/main">
-                  <a:graphicData uri="http://schemas.microsoft.com/office/word/2010/wordprocessingGroup">
-                    <wpg:wgp>
-                      <wpg:cNvGrpSpPr/>
-                      <wpg:grpSpPr>
-                        <a:xfrm>
-                          <a:off x="0" y="0"/>
-                          <a:ext cx="3456305" cy="1480820"/>
-                          <a:chOff x="0" y="0"/>
-                          <a:chExt cx="3073400" cy="1341905"/>
-                        </a:xfrm>
-                      </wpg:grpSpPr>
-                      <wps:wsp>
-                        <wps:cNvPr id="28" name="תיבת טקסט 28"/>
-                        <wps:cNvSpPr txBox="1"/>
-                        <wps:spPr>
-                          <a:xfrm>
-                            <a:off x="0" y="298837"/>
-                            <a:ext cx="3073400" cy="1043068"/>
-                          </a:xfrm>
-                          <a:prstGeom prst="rect">
-                            <a:avLst/>
-                          </a:prstGeom>
-                          <a:noFill/>
-                          <a:ln w="25400" cap="flat" cmpd="sng" algn="ctr">
-                            <a:noFill/>
-                            <a:prstDash val="solid"/>
-                          </a:ln>
-                          <a:effectLst/>
-                        </wps:spPr>
-                        <wps:txbx>
-                          <w:txbxContent>
-                            <w:p>
-                              <w:pPr>
-                                <w:pStyle w:val="NoSpacing"/>
-                                <w:bidi w:val="0"/>
-                              </w:pPr>
-                              <w:r>
-                                <w:t>T</w:t>
-                              </w:r>
-                              <w:r>
-                                <w:t xml:space="preserve">he project is based on the article </w:t>
-                              </w:r>
-                              <w:r>
-                                <w:t>“</w:t>
-                              </w:r>
-                              <w:hyperlink r:id="rId19" w:history="1">
-                                <w:r>
-                                  <w:rPr>
-                                    <w:rStyle w:val="Hyperlink"/>
-                                  </w:rPr>
-                                  <w:t xml:space="preserve">Bridging machine learning and cryptography in </w:t>
-                                </w:r>
-                                <w:proofErr w:type="spellStart"/>
-                                <w:r>
-                                  <w:rPr>
-                                    <w:rStyle w:val="Hyperlink"/>
-                                  </w:rPr>
-                                  <w:t>defence</w:t>
-                                </w:r>
-                                <w:proofErr w:type="spellEnd"/>
-                                <w:r>
-                                  <w:rPr>
-                                    <w:rStyle w:val="Hyperlink"/>
-                                  </w:rPr>
-                                  <w:t xml:space="preserve"> against adversarial attacks</w:t>
-                                </w:r>
-                              </w:hyperlink>
-                              <w:r>
-                                <w:t>”, in the article they used only permutation, we got quite surprising results with AES in CTR mode encryption as well.</w:t>
-                              </w:r>
-                            </w:p>
-                            <w:p>
-                              <w:pPr>
-                                <w:pStyle w:val="NoSpacing"/>
-                                <w:bidi w:val="0"/>
-                              </w:pPr>
-                              <w:r>
-                                <w:t>See figure 4 for the detailed results.</w:t>
-                              </w:r>
-                            </w:p>
-                          </w:txbxContent>
-                        </wps:txbx>
-                        <wps:bodyPr rot="0" spcFirstLastPara="0" vertOverflow="overflow" horzOverflow="overflow" vert="horz" wrap="square" lIns="91440" tIns="45720" rIns="91440" bIns="45720" numCol="1" spcCol="0" rtlCol="1" fromWordArt="0" anchor="t" anchorCtr="0" forceAA="0" compatLnSpc="1">
-                          <a:prstTxWarp prst="textNoShape">
-                            <a:avLst/>
-                          </a:prstTxWarp>
-                          <a:noAutofit/>
-                        </wps:bodyPr>
-                      </wps:wsp>
-                      <wps:wsp>
-                        <wps:cNvPr id="32" name="Text Box 32"/>
-                        <wps:cNvSpPr txBox="1"/>
-                        <wps:spPr>
-                          <a:xfrm>
-                            <a:off x="0" y="0"/>
-                            <a:ext cx="3072384" cy="264775"/>
-                          </a:xfrm>
-                          <a:prstGeom prst="rect">
-                            <a:avLst/>
-                          </a:prstGeom>
-                          <a:solidFill>
-                            <a:srgbClr val="FF8000"/>
-                          </a:solidFill>
-                          <a:ln w="6350">
-                            <a:noFill/>
-                          </a:ln>
-                        </wps:spPr>
-                        <wps:txbx>
-                          <w:txbxContent>
-                            <w:p>
-                              <w:pPr>
-                                <w:pStyle w:val="Heading1"/>
-                              </w:pPr>
-                              <w:r>
-                                <w:t>Results</w:t>
-                              </w:r>
-                            </w:p>
-                          </w:txbxContent>
-                        </wps:txbx>
-                        <wps:bodyPr rot="0" spcFirstLastPara="0" vertOverflow="overflow" horzOverflow="overflow" vert="horz" wrap="square" lIns="91440" tIns="45720" rIns="91440" bIns="45720" numCol="1" spcCol="0" rtlCol="0" fromWordArt="0" anchor="t" anchorCtr="0" forceAA="0" compatLnSpc="1">
-                          <a:prstTxWarp prst="textNoShape">
-                            <a:avLst/>
-                          </a:prstTxWarp>
-                          <a:noAutofit/>
-                        </wps:bodyPr>
-                      </wps:wsp>
-                    </wpg:wgp>
-                  </a:graphicData>
-                </a:graphic>
-                <wp14:sizeRelH relativeFrom="margin">
-                  <wp14:pctWidth>0</wp14:pctWidth>
-                </wp14:sizeRelH>
-                <wp14:sizeRelV relativeFrom="margin">
-                  <wp14:pctHeight>0</wp14:pctHeight>
-                </wp14:sizeRelV>
-              </wp:anchor>
-            </w:drawing>
-          </mc:Choice>
-          <mc:Fallback>
-            <w:pict>
-              <v:group w14:anchorId="0E76DAFD" id="Group 33" o:spid="_x0000_s1047" style="position:absolute;left:0;text-align:left;margin-left:3.6pt;margin-top:318.45pt;width:272.15pt;height:116.6pt;z-index:251662848;mso-position-horizontal-relative:left-margin-area;mso-width-relative:margin;mso-height-relative:margin" coordsize="30734,13419" o:gfxdata="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">
-                <v:shape id="תיבת טקסט 28" o:spid="_x0000_s1048" type="#_x0000_t202" style="position:absolute;top:2988;width:30734;height:10431;visibility:visible;mso-wrap-style:square;v-text-anchor:top" o:gfxdata="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" filled="f" stroked="f" strokeweight="2pt">
-                  <v:textbox>
-                    <w:txbxContent>
-                      <w:p>
-                        <w:pPr>
-                          <w:pStyle w:val="NoSpacing"/>
-                          <w:bidi w:val="0"/>
-                        </w:pPr>
-                        <w:r>
-                          <w:t>T</w:t>
-                        </w:r>
-                        <w:r>
-                          <w:t xml:space="preserve">he project is based on the article </w:t>
-                        </w:r>
-                        <w:r>
-                          <w:t>“</w:t>
-                        </w:r>
-                        <w:hyperlink r:id="rId20" w:history="1">
-                          <w:r>
-                            <w:rPr>
-                              <w:rStyle w:val="Hyperlink"/>
-                            </w:rPr>
-                            <w:t xml:space="preserve">Bridging machine learning and cryptography in </w:t>
-                          </w:r>
-                          <w:proofErr w:type="spellStart"/>
-                          <w:r>
-                            <w:rPr>
-                              <w:rStyle w:val="Hyperlink"/>
-                            </w:rPr>
-                            <w:t>defence</w:t>
-                          </w:r>
-                          <w:proofErr w:type="spellEnd"/>
-                          <w:r>
-                            <w:rPr>
-                              <w:rStyle w:val="Hyperlink"/>
-                            </w:rPr>
-                            <w:t xml:space="preserve"> against adversarial attacks</w:t>
-                          </w:r>
-                        </w:hyperlink>
-                        <w:r>
-                          <w:t>”, in the article they used only permutation, we got quite surprising results with AES in CTR mode encryption as well.</w:t>
-                        </w:r>
-                      </w:p>
-                      <w:p>
-                        <w:pPr>
-                          <w:pStyle w:val="NoSpacing"/>
-                          <w:bidi w:val="0"/>
-                        </w:pPr>
-                        <w:r>
-                          <w:t>See figure 4 for the detailed results.</w:t>
-                        </w:r>
-                      </w:p>
-                    </w:txbxContent>
-                  </v:textbox>
-                </v:shape>
-                <v:shape id="Text Box 32" o:spid="_x0000_s1049" type="#_x0000_t202" style="position:absolute;width:30723;height:2647;visibility:visible;mso-wrap-style:square;v-text-anchor:top" o:gfxdata="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" fillcolor="#ff8000" stroked="f" strokeweight=".5pt">
-                  <v:textbox>
-                    <w:txbxContent>
-                      <w:p>
-                        <w:pPr>
-                          <w:pStyle w:val="Heading1"/>
-                        </w:pPr>
-                        <w:r>
-                          <w:t>Results</w:t>
-                        </w:r>
-                      </w:p>
-                    </w:txbxContent>
-                  </v:textbox>
-                </v:shape>
-                <w10:wrap anchorx="margin"/>
-              </v:group>
-            </w:pict>
-          </mc:Fallback>
-        </mc:AlternateContent>
-      </w:r>
-      <w:r>
-        <w:rPr>
-          <w:noProof/>
-        </w:rPr>
-        <mc:AlternateContent>
-          <mc:Choice Requires="wpg">
-            <w:drawing>
-              <wp:anchor distT="0" distB="0" distL="114300" distR="114300" simplePos="0" relativeHeight="251689472" behindDoc="0" locked="0" layoutInCell="1" allowOverlap="1" wp14:anchorId="643E76D5" wp14:editId="3AB08328">
-                <wp:simplePos x="0" y="0"/>
-                <wp:positionH relativeFrom="leftMargin">
-                  <wp:posOffset>46355</wp:posOffset>
-                </wp:positionH>
-                <wp:positionV relativeFrom="paragraph">
-                  <wp:posOffset>5680857</wp:posOffset>
-                </wp:positionV>
-                <wp:extent cx="3457575" cy="2039620"/>
-                <wp:effectExtent l="0" t="0" r="9525" b="0"/>
-                <wp:wrapNone/>
-                <wp:docPr id="31" name="Group 31"/>
-                <wp:cNvGraphicFramePr/>
-                <a:graphic xmlns:a="http://schemas.openxmlformats.org/drawingml/2006/main">
-                  <a:graphicData uri="http://schemas.microsoft.com/office/word/2010/wordprocessingGroup">
-                    <wpg:wgp>
-                      <wpg:cNvGrpSpPr/>
-                      <wpg:grpSpPr>
-                        <a:xfrm>
-                          <a:off x="0" y="0"/>
-                          <a:ext cx="3457575" cy="2039620"/>
-                          <a:chOff x="0" y="0"/>
-                          <a:chExt cx="3457575" cy="2039815"/>
-                        </a:xfrm>
-                      </wpg:grpSpPr>
-                      <wps:wsp>
-                        <wps:cNvPr id="23" name="תיבת טקסט 23"/>
-                        <wps:cNvSpPr txBox="1"/>
-                        <wps:spPr>
-                          <a:xfrm>
-                            <a:off x="0" y="304800"/>
-                            <a:ext cx="3457575" cy="1735015"/>
-                          </a:xfrm>
-                          <a:prstGeom prst="rect">
-                            <a:avLst/>
-                          </a:prstGeom>
-                          <a:noFill/>
-                          <a:ln w="25400" cap="flat" cmpd="sng" algn="ctr">
-                            <a:noFill/>
-                            <a:prstDash val="solid"/>
-                          </a:ln>
-                          <a:effectLst/>
-                        </wps:spPr>
-                        <wps:txbx>
-                          <w:txbxContent>
-                            <w:p>
-                              <w:pPr>
-                                <w:pStyle w:val="NoSpacing"/>
-                                <w:numPr>
-                                  <w:ilvl w:val="0"/>
-                                  <w:numId w:val="12"/>
-                                </w:numPr>
-                                <w:bidi w:val="0"/>
-                              </w:pPr>
-                              <w:r>
-                                <w:t xml:space="preserve">improve accuracy on AES-ECB model (we got error rate of 19% on </w:t>
-                              </w:r>
-                              <w:proofErr w:type="spellStart"/>
-                              <w:r>
-                                <w:t>mnist</w:t>
-                              </w:r>
-                              <w:proofErr w:type="spellEnd"/>
-                              <w:r>
-                                <w:t xml:space="preserve"> and 55% on fashion-</w:t>
-                              </w:r>
-                              <w:proofErr w:type="spellStart"/>
-                              <w:r>
-                                <w:t>mnist</w:t>
-                              </w:r>
-                              <w:proofErr w:type="spellEnd"/>
-                              <w:r>
-                                <w:t>)</w:t>
-                              </w:r>
-                            </w:p>
-                            <w:p>
-                              <w:pPr>
-                                <w:pStyle w:val="NoSpacing"/>
-                                <w:numPr>
-                                  <w:ilvl w:val="0"/>
-                                  <w:numId w:val="12"/>
-                                </w:numPr>
-                                <w:bidi w:val="0"/>
-                              </w:pPr>
-                              <w:r>
-                                <w:t xml:space="preserve">we contacted Nicholas </w:t>
-                              </w:r>
-                              <w:proofErr w:type="spellStart"/>
-                              <w:r>
-                                <w:t>Carlini</w:t>
-                              </w:r>
-                              <w:proofErr w:type="spellEnd"/>
-                              <w:r>
-                                <w:t xml:space="preserve"> (</w:t>
-                              </w:r>
-                              <w:r>
-                                <w:t xml:space="preserve">the ‘C’ in </w:t>
-                              </w:r>
-                              <w:r>
-                                <w:t>CW attack) and he believes we still might defeat these defenses</w:t>
-                              </w:r>
-                            </w:p>
-                            <w:p>
-                              <w:pPr>
-                                <w:pStyle w:val="NoSpacing"/>
-                                <w:numPr>
-                                  <w:ilvl w:val="0"/>
-                                  <w:numId w:val="12"/>
-                                </w:numPr>
-                                <w:bidi w:val="0"/>
-                              </w:pPr>
-                              <w:r>
-                                <w:t>try some other datasets; i.e. cifar-10</w:t>
-                              </w:r>
-                              <w:r>
-                                <w:t>, its images are 3 layered (</w:t>
-                              </w:r>
-                              <w:proofErr w:type="spellStart"/>
-                              <w:r>
-                                <w:t>rgb</w:t>
-                              </w:r>
-                              <w:proofErr w:type="spellEnd"/>
-                              <w:r>
-                                <w:t>) and might be more difficult to learn encrypted images</w:t>
-                              </w:r>
-                            </w:p>
-                          </w:txbxContent>
-                        </wps:txbx>
-                        <wps:bodyPr rot="0" spcFirstLastPara="0" vertOverflow="overflow" horzOverflow="overflow" vert="horz" wrap="square" lIns="91440" tIns="45720" rIns="91440" bIns="45720" numCol="1" spcCol="0" rtlCol="1" fromWordArt="0" anchor="t" anchorCtr="0" forceAA="0" compatLnSpc="1">
-                          <a:prstTxWarp prst="textNoShape">
-                            <a:avLst/>
-                          </a:prstTxWarp>
-                          <a:noAutofit/>
-                        </wps:bodyPr>
-                      </wps:wsp>
-                      <wps:wsp>
-                        <wps:cNvPr id="30" name="Text Box 30"/>
-                        <wps:cNvSpPr txBox="1"/>
-                        <wps:spPr>
-                          <a:xfrm>
-                            <a:off x="0" y="0"/>
-                            <a:ext cx="3456432" cy="292608"/>
-                          </a:xfrm>
-                          <a:prstGeom prst="rect">
-                            <a:avLst/>
-                          </a:prstGeom>
-                          <a:solidFill>
-                            <a:srgbClr val="FF8000"/>
-                          </a:solidFill>
-                          <a:ln w="6350">
-                            <a:noFill/>
-                          </a:ln>
-                        </wps:spPr>
-                        <wps:txbx>
-                          <w:txbxContent>
-                            <w:p>
-                              <w:pPr>
-                                <w:pStyle w:val="Heading1"/>
-                              </w:pPr>
-                              <w:r>
-                                <w:t>Future Work</w:t>
-                              </w:r>
-                            </w:p>
-                          </w:txbxContent>
-                        </wps:txbx>
-                        <wps:bodyPr rot="0" spcFirstLastPara="0" vertOverflow="overflow" horzOverflow="overflow" vert="horz" wrap="square" lIns="91440" tIns="45720" rIns="91440" bIns="45720" numCol="1" spcCol="0" rtlCol="0" fromWordArt="0" anchor="t" anchorCtr="0" forceAA="0" compatLnSpc="1">
-                          <a:prstTxWarp prst="textNoShape">
-                            <a:avLst/>
-                          </a:prstTxWarp>
-                          <a:noAutofit/>
-                        </wps:bodyPr>
-                      </wps:wsp>
-                    </wpg:wgp>
-                  </a:graphicData>
-                </a:graphic>
-                <wp14:sizeRelH relativeFrom="margin">
-                  <wp14:pctWidth>0</wp14:pctWidth>
-                </wp14:sizeRelH>
-                <wp14:sizeRelV relativeFrom="margin">
-                  <wp14:pctHeight>0</wp14:pctHeight>
-                </wp14:sizeRelV>
-              </wp:anchor>
-            </w:drawing>
-          </mc:Choice>
-          <mc:Fallback>
-            <w:pict>
-              <v:group w14:anchorId="643E76D5" id="Group 31" o:spid="_x0000_s1050" style="position:absolute;left:0;text-align:left;margin-left:3.65pt;margin-top:447.3pt;width:272.25pt;height:160.6pt;z-index:251689472;mso-position-horizontal-relative:left-margin-area;mso-width-relative:margin;mso-height-relative:margin" coordsize="34575,20398" o:gfxdata="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">
-                <v:shape id="תיבת טקסט 23" o:spid="_x0000_s1051" type="#_x0000_t202" style="position:absolute;top:3048;width:34575;height:17350;visibility:visible;mso-wrap-style:square;v-text-anchor:top" o:gfxdata="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" filled="f" stroked="f" strokeweight="2pt">
-                  <v:textbox>
-                    <w:txbxContent>
-                      <w:p>
-                        <w:pPr>
-                          <w:pStyle w:val="NoSpacing"/>
-                          <w:numPr>
-                            <w:ilvl w:val="0"/>
-                            <w:numId w:val="12"/>
-                          </w:numPr>
-                          <w:bidi w:val="0"/>
-                        </w:pPr>
-                        <w:r>
-                          <w:t xml:space="preserve">improve accuracy on AES-ECB model (we got error rate of 19% on </w:t>
-                        </w:r>
-                        <w:proofErr w:type="spellStart"/>
-                        <w:r>
-                          <w:t>mnist</w:t>
-                        </w:r>
-                        <w:proofErr w:type="spellEnd"/>
-                        <w:r>
-                          <w:t xml:space="preserve"> and 55% on fashion-</w:t>
-                        </w:r>
-                        <w:proofErr w:type="spellStart"/>
-                        <w:r>
-                          <w:t>mnist</w:t>
-                        </w:r>
-                        <w:proofErr w:type="spellEnd"/>
-                        <w:r>
-                          <w:t>)</w:t>
-                        </w:r>
-                      </w:p>
-                      <w:p>
-                        <w:pPr>
-                          <w:pStyle w:val="NoSpacing"/>
-                          <w:numPr>
-                            <w:ilvl w:val="0"/>
-                            <w:numId w:val="12"/>
-                          </w:numPr>
-                          <w:bidi w:val="0"/>
-                        </w:pPr>
-                        <w:r>
-                          <w:t xml:space="preserve">we contacted Nicholas </w:t>
-                        </w:r>
-                        <w:proofErr w:type="spellStart"/>
-                        <w:r>
-                          <w:t>Carlini</w:t>
-                        </w:r>
-                        <w:proofErr w:type="spellEnd"/>
-                        <w:r>
-                          <w:t xml:space="preserve"> (</w:t>
-                        </w:r>
-                        <w:r>
-                          <w:t xml:space="preserve">the ‘C’ in </w:t>
-                        </w:r>
-                        <w:r>
-                          <w:t>CW attack) and he believes we still might defeat these defenses</w:t>
-                        </w:r>
-                      </w:p>
-                      <w:p>
-                        <w:pPr>
-                          <w:pStyle w:val="NoSpacing"/>
-                          <w:numPr>
-                            <w:ilvl w:val="0"/>
-                            <w:numId w:val="12"/>
-                          </w:numPr>
-                          <w:bidi w:val="0"/>
-                        </w:pPr>
-                        <w:r>
-                          <w:t>try some other datasets; i.e. cifar-10</w:t>
-                        </w:r>
-                        <w:r>
-                          <w:t>, its images are 3 layered (</w:t>
-                        </w:r>
-                        <w:proofErr w:type="spellStart"/>
-                        <w:r>
-                          <w:t>rgb</w:t>
-                        </w:r>
-                        <w:proofErr w:type="spellEnd"/>
-                        <w:r>
-                          <w:t>) and might be more difficult to learn encrypted images</w:t>
-                        </w:r>
-                      </w:p>
-                    </w:txbxContent>
-                  </v:textbox>
-                </v:shape>
-                <v:shape id="Text Box 30" o:spid="_x0000_s1052" type="#_x0000_t202" style="position:absolute;width:34564;height:2926;visibility:visible;mso-wrap-style:square;v-text-anchor:top" o:gfxdata="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" fillcolor="#ff8000" stroked="f" strokeweight=".5pt">
-                  <v:textbox>
-                    <w:txbxContent>
-                      <w:p>
-                        <w:pPr>
-                          <w:pStyle w:val="Heading1"/>
-                        </w:pPr>
-                        <w:r>
-                          <w:t>Future Work</w:t>
-                        </w:r>
-                      </w:p>
-                    </w:txbxContent>
-                  </v:textbox>
-                </v:shape>
-                <w10:wrap anchorx="margin"/>
-              </v:group>
-            </w:pict>
-          </mc:Fallback>
-        </mc:AlternateContent>
-      </w:r>
-      <w:r>
-        <w:rPr>
-          <w:noProof/>
-        </w:rPr>
-        <mc:AlternateContent>
-          <mc:Choice Requires="wpg">
-            <w:drawing>
-              <wp:anchor distT="0" distB="0" distL="114300" distR="114300" simplePos="0" relativeHeight="251680256" behindDoc="0" locked="0" layoutInCell="1" allowOverlap="1" wp14:anchorId="3A1F4A7F" wp14:editId="20A4657B">
+              <wp:anchor distT="0" distB="0" distL="114300" distR="114300" simplePos="0" relativeHeight="251681792" behindDoc="0" locked="0" layoutInCell="1" allowOverlap="1" wp14:anchorId="3A1F4A7F" wp14:editId="3CCF79C8">
                 <wp:simplePos x="0" y="0"/>
                 <wp:positionH relativeFrom="leftMargin">
                   <wp:posOffset>45720</wp:posOffset>
@@ -3250,8 +4031,8 @@
           </mc:Choice>
           <mc:Fallback>
             <w:pict>
-              <v:group w14:anchorId="3A1F4A7F" id="Group 26" o:spid="_x0000_s1053" style="position:absolute;left:0;text-align:left;margin-left:3.6pt;margin-top:49.95pt;width:272.15pt;height:134.65pt;z-index:251680256;mso-position-horizontal-relative:left-margin-area;mso-width-relative:margin;mso-height-relative:margin" coordsize="29366,17068" o:gfxdata="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">
-                <v:shape id="תיבת טקסט 18" o:spid="_x0000_s1054" type="#_x0000_t202" style="position:absolute;left:58;top:3048;width:29308;height:14020;visibility:visible;mso-wrap-style:square;v-text-anchor:top" o:gfxdata="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" filled="f" stroked="f" strokeweight="2pt">
+              <v:group w14:anchorId="3A1F4A7F" id="Group 26" o:spid="_x0000_s1061" style="position:absolute;left:0;text-align:left;margin-left:3.6pt;margin-top:49.95pt;width:272.15pt;height:134.65pt;z-index:251681792;mso-position-horizontal-relative:left-margin-area;mso-width-relative:margin;mso-height-relative:margin" coordsize="29366,17068" o:gfxdata="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">
+                <v:shape id="תיבת טקסט 18" o:spid="_x0000_s1062" type="#_x0000_t202" style="position:absolute;left:58;top:3048;width:29308;height:14020;visibility:visible;mso-wrap-style:square;v-text-anchor:top" o:gfxdata="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" filled="f" stroked="f" strokeweight="2pt">
                   <v:textbox>
                     <w:txbxContent>
                       <w:p>
@@ -3347,7 +4128,7 @@
                     </w:txbxContent>
                   </v:textbox>
                 </v:shape>
-                <v:shape id="Text Box 24" o:spid="_x0000_s1055" type="#_x0000_t202" style="position:absolute;width:29349;height:2917;visibility:visible;mso-wrap-style:square;v-text-anchor:top" o:gfxdata="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" fillcolor="#ff8000" stroked="f" strokeweight=".5pt">
+                <v:shape id="Text Box 24" o:spid="_x0000_s1063" type="#_x0000_t202" style="position:absolute;width:29349;height:2917;visibility:visible;mso-wrap-style:square;v-text-anchor:top" o:gfxdata="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" fillcolor="#ff8000" stroked="f" strokeweight=".5pt">
                   <v:textbox>
                     <w:txbxContent>
                       <w:p>
@@ -3362,763 +4143,6 @@
                   </v:textbox>
                 </v:shape>
                 <w10:wrap anchorx="margin"/>
-              </v:group>
-            </w:pict>
-          </mc:Fallback>
-        </mc:AlternateContent>
-      </w:r>
-      <w:r>
-        <w:rPr>
-          <w:noProof/>
-        </w:rPr>
-        <mc:AlternateContent>
-          <mc:Choice Requires="wpg">
-            <w:drawing>
-              <wp:anchor distT="0" distB="0" distL="114300" distR="114300" simplePos="0" relativeHeight="251671040" behindDoc="0" locked="0" layoutInCell="1" allowOverlap="1" wp14:anchorId="220EE354" wp14:editId="4F700B19">
-                <wp:simplePos x="0" y="0"/>
-                <wp:positionH relativeFrom="leftMargin">
-                  <wp:posOffset>45720</wp:posOffset>
-                </wp:positionH>
-                <wp:positionV relativeFrom="paragraph">
-                  <wp:posOffset>2395220</wp:posOffset>
-                </wp:positionV>
-                <wp:extent cx="3456432" cy="1673352"/>
-                <wp:effectExtent l="0" t="0" r="0" b="0"/>
-                <wp:wrapNone/>
-                <wp:docPr id="29" name="Group 29"/>
-                <wp:cNvGraphicFramePr/>
-                <a:graphic xmlns:a="http://schemas.openxmlformats.org/drawingml/2006/main">
-                  <a:graphicData uri="http://schemas.microsoft.com/office/word/2010/wordprocessingGroup">
-                    <wpg:wgp>
-                      <wpg:cNvGrpSpPr/>
-                      <wpg:grpSpPr>
-                        <a:xfrm>
-                          <a:off x="0" y="0"/>
-                          <a:ext cx="3456432" cy="1673352"/>
-                          <a:chOff x="0" y="0"/>
-                          <a:chExt cx="3276111" cy="1670050"/>
-                        </a:xfrm>
-                      </wpg:grpSpPr>
-                      <wps:wsp>
-                        <wps:cNvPr id="16" name="תיבת טקסט 16"/>
-                        <wps:cNvSpPr txBox="1"/>
-                        <wps:spPr>
-                          <a:xfrm>
-                            <a:off x="5861" y="304800"/>
-                            <a:ext cx="3270250" cy="1365250"/>
-                          </a:xfrm>
-                          <a:prstGeom prst="rect">
-                            <a:avLst/>
-                          </a:prstGeom>
-                          <a:noFill/>
-                          <a:ln w="25400" cap="flat" cmpd="sng" algn="ctr">
-                            <a:noFill/>
-                            <a:prstDash val="solid"/>
-                          </a:ln>
-                          <a:effectLst/>
-                        </wps:spPr>
-                        <wps:txbx>
-                          <w:txbxContent>
-                            <w:p>
-                              <w:pPr>
-                                <w:pStyle w:val="NoSpacing"/>
-                                <w:bidi w:val="0"/>
-                              </w:pPr>
-                              <w:r>
-                                <w:t xml:space="preserve">Attacking the </w:t>
-                              </w:r>
-                              <w:r>
-                                <w:t>sufficiently</w:t>
-                              </w:r>
-                              <w:r>
-                                <w:t xml:space="preserve"> </w:t>
-                              </w:r>
-                              <w:r>
-                                <w:t xml:space="preserve">accurate </w:t>
-                              </w:r>
-                              <w:r>
-                                <w:t>models</w:t>
-                              </w:r>
-                              <w:r>
-                                <w:t xml:space="preserve"> </w:t>
-                              </w:r>
-                              <w:r>
-                                <w:t>with the following attacks:</w:t>
-                              </w:r>
-                            </w:p>
-                            <w:p>
-                              <w:pPr>
-                                <w:pStyle w:val="NoSpacing"/>
-                                <w:numPr>
-                                  <w:ilvl w:val="0"/>
-                                  <w:numId w:val="10"/>
-                                </w:numPr>
-                                <w:bidi w:val="0"/>
-                              </w:pPr>
-                              <w:proofErr w:type="spellStart"/>
-                              <w:r>
-                                <w:t>Carlini</w:t>
-                              </w:r>
-                              <w:proofErr w:type="spellEnd"/>
-                              <w:r>
-                                <w:t xml:space="preserve"> &amp; Wagner, </w:t>
-                              </w:r>
-                              <w:r>
-                                <w:t>CW</w:t>
-                              </w:r>
-                            </w:p>
-                            <w:p>
-                              <w:pPr>
-                                <w:pStyle w:val="NoSpacing"/>
-                                <w:bidi w:val="0"/>
-                                <w:ind w:left="720"/>
-                              </w:pPr>
-                              <w:hyperlink r:id="rId21" w:history="1">
-                                <w:r>
-                                  <w:rPr>
-                                    <w:rStyle w:val="Hyperlink"/>
-                                  </w:rPr>
-                                  <w:t>https://github.com/carlini/nn_robust_attacks</w:t>
-                                </w:r>
-                              </w:hyperlink>
-                            </w:p>
-                            <w:p>
-                              <w:pPr>
-                                <w:pStyle w:val="NoSpacing"/>
-                                <w:numPr>
-                                  <w:ilvl w:val="0"/>
-                                  <w:numId w:val="10"/>
-                                </w:numPr>
-                                <w:bidi w:val="0"/>
-                              </w:pPr>
-                              <w:r>
-                                <w:t xml:space="preserve">Fast Gradient Sign Method, </w:t>
-                              </w:r>
-                              <w:r>
-                                <w:t>FGSM</w:t>
-                              </w:r>
-                            </w:p>
-                            <w:p>
-                              <w:pPr>
-                                <w:pStyle w:val="NoSpacing"/>
-                                <w:bidi w:val="0"/>
-                                <w:ind w:left="720"/>
-                              </w:pPr>
-                              <w:hyperlink r:id="rId22" w:history="1">
-                                <w:r>
-                                  <w:rPr>
-                                    <w:rStyle w:val="Hyperlink"/>
-                                  </w:rPr>
-                                  <w:t>https://github.com/tensorflow/cleverhans</w:t>
-                                </w:r>
-                              </w:hyperlink>
-                            </w:p>
-                          </w:txbxContent>
-                        </wps:txbx>
-                        <wps:bodyPr rot="0" spcFirstLastPara="0" vertOverflow="overflow" horzOverflow="overflow" vert="horz" wrap="square" lIns="91440" tIns="45720" rIns="91440" bIns="45720" numCol="1" spcCol="0" rtlCol="1" fromWordArt="0" anchor="t" anchorCtr="0" forceAA="0" compatLnSpc="1">
-                          <a:prstTxWarp prst="textNoShape">
-                            <a:avLst/>
-                          </a:prstTxWarp>
-                          <a:noAutofit/>
-                        </wps:bodyPr>
-                      </wps:wsp>
-                      <wps:wsp>
-                        <wps:cNvPr id="27" name="Text Box 27"/>
-                        <wps:cNvSpPr txBox="1"/>
-                        <wps:spPr>
-                          <a:xfrm>
-                            <a:off x="0" y="0"/>
-                            <a:ext cx="3273425" cy="292100"/>
-                          </a:xfrm>
-                          <a:prstGeom prst="rect">
-                            <a:avLst/>
-                          </a:prstGeom>
-                          <a:solidFill>
-                            <a:srgbClr val="FF8000"/>
-                          </a:solidFill>
-                          <a:ln w="6350">
-                            <a:noFill/>
-                          </a:ln>
-                        </wps:spPr>
-                        <wps:txbx>
-                          <w:txbxContent>
-                            <w:p>
-                              <w:pPr>
-                                <w:pStyle w:val="Heading1"/>
-                              </w:pPr>
-                              <w:r>
-                                <w:t>Attacking</w:t>
-                              </w:r>
-                            </w:p>
-                          </w:txbxContent>
-                        </wps:txbx>
-                        <wps:bodyPr rot="0" spcFirstLastPara="0" vertOverflow="overflow" horzOverflow="overflow" vert="horz" wrap="square" lIns="91440" tIns="45720" rIns="91440" bIns="45720" numCol="1" spcCol="0" rtlCol="0" fromWordArt="0" anchor="t" anchorCtr="0" forceAA="0" compatLnSpc="1">
-                          <a:prstTxWarp prst="textNoShape">
-                            <a:avLst/>
-                          </a:prstTxWarp>
-                          <a:noAutofit/>
-                        </wps:bodyPr>
-                      </wps:wsp>
-                    </wpg:wgp>
-                  </a:graphicData>
-                </a:graphic>
-                <wp14:sizeRelH relativeFrom="margin">
-                  <wp14:pctWidth>0</wp14:pctWidth>
-                </wp14:sizeRelH>
-                <wp14:sizeRelV relativeFrom="margin">
-                  <wp14:pctHeight>0</wp14:pctHeight>
-                </wp14:sizeRelV>
-              </wp:anchor>
-            </w:drawing>
-          </mc:Choice>
-          <mc:Fallback>
-            <w:pict>
-              <v:group w14:anchorId="220EE354" id="Group 29" o:spid="_x0000_s1056" style="position:absolute;left:0;text-align:left;margin-left:3.6pt;margin-top:188.6pt;width:272.15pt;height:131.75pt;z-index:251671040;mso-position-horizontal-relative:left-margin-area;mso-width-relative:margin;mso-height-relative:margin" coordsize="32761,16700" o:gfxdata="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">
-                <v:shape id="תיבת טקסט 16" o:spid="_x0000_s1057" type="#_x0000_t202" style="position:absolute;left:58;top:3048;width:32703;height:13652;visibility:visible;mso-wrap-style:square;v-text-anchor:top" o:gfxdata="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" filled="f" stroked="f" strokeweight="2pt">
-                  <v:textbox>
-                    <w:txbxContent>
-                      <w:p>
-                        <w:pPr>
-                          <w:pStyle w:val="NoSpacing"/>
-                          <w:bidi w:val="0"/>
-                        </w:pPr>
-                        <w:r>
-                          <w:t xml:space="preserve">Attacking the </w:t>
-                        </w:r>
-                        <w:r>
-                          <w:t>sufficiently</w:t>
-                        </w:r>
-                        <w:r>
-                          <w:t xml:space="preserve"> </w:t>
-                        </w:r>
-                        <w:r>
-                          <w:t xml:space="preserve">accurate </w:t>
-                        </w:r>
-                        <w:r>
-                          <w:t>models</w:t>
-                        </w:r>
-                        <w:r>
-                          <w:t xml:space="preserve"> </w:t>
-                        </w:r>
-                        <w:r>
-                          <w:t>with the following attacks:</w:t>
-                        </w:r>
-                      </w:p>
-                      <w:p>
-                        <w:pPr>
-                          <w:pStyle w:val="NoSpacing"/>
-                          <w:numPr>
-                            <w:ilvl w:val="0"/>
-                            <w:numId w:val="10"/>
-                          </w:numPr>
-                          <w:bidi w:val="0"/>
-                        </w:pPr>
-                        <w:proofErr w:type="spellStart"/>
-                        <w:r>
-                          <w:t>Carlini</w:t>
-                        </w:r>
-                        <w:proofErr w:type="spellEnd"/>
-                        <w:r>
-                          <w:t xml:space="preserve"> &amp; Wagner, </w:t>
-                        </w:r>
-                        <w:r>
-                          <w:t>CW</w:t>
-                        </w:r>
-                      </w:p>
-                      <w:p>
-                        <w:pPr>
-                          <w:pStyle w:val="NoSpacing"/>
-                          <w:bidi w:val="0"/>
-                          <w:ind w:left="720"/>
-                        </w:pPr>
-                        <w:hyperlink r:id="rId23" w:history="1">
-                          <w:r>
-                            <w:rPr>
-                              <w:rStyle w:val="Hyperlink"/>
-                            </w:rPr>
-                            <w:t>https://github.com/carlini/nn_robust_attacks</w:t>
-                          </w:r>
-                        </w:hyperlink>
-                      </w:p>
-                      <w:p>
-                        <w:pPr>
-                          <w:pStyle w:val="NoSpacing"/>
-                          <w:numPr>
-                            <w:ilvl w:val="0"/>
-                            <w:numId w:val="10"/>
-                          </w:numPr>
-                          <w:bidi w:val="0"/>
-                        </w:pPr>
-                        <w:r>
-                          <w:t xml:space="preserve">Fast Gradient Sign Method, </w:t>
-                        </w:r>
-                        <w:r>
-                          <w:t>FGSM</w:t>
-                        </w:r>
-                      </w:p>
-                      <w:p>
-                        <w:pPr>
-                          <w:pStyle w:val="NoSpacing"/>
-                          <w:bidi w:val="0"/>
-                          <w:ind w:left="720"/>
-                        </w:pPr>
-                        <w:hyperlink r:id="rId24" w:history="1">
-                          <w:r>
-                            <w:rPr>
-                              <w:rStyle w:val="Hyperlink"/>
-                            </w:rPr>
-                            <w:t>https://github.com/tensorflow/cleverhans</w:t>
-                          </w:r>
-                        </w:hyperlink>
-                      </w:p>
-                    </w:txbxContent>
-                  </v:textbox>
-                </v:shape>
-                <v:shape id="Text Box 27" o:spid="_x0000_s1058" type="#_x0000_t202" style="position:absolute;width:32734;height:2921;visibility:visible;mso-wrap-style:square;v-text-anchor:top" o:gfxdata="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" fillcolor="#ff8000" stroked="f" strokeweight=".5pt">
-                  <v:textbox>
-                    <w:txbxContent>
-                      <w:p>
-                        <w:pPr>
-                          <w:pStyle w:val="Heading1"/>
-                        </w:pPr>
-                        <w:r>
-                          <w:t>Attacking</w:t>
-                        </w:r>
-                      </w:p>
-                    </w:txbxContent>
-                  </v:textbox>
-                </v:shape>
-                <w10:wrap anchorx="margin"/>
-              </v:group>
-            </w:pict>
-          </mc:Fallback>
-        </mc:AlternateContent>
-      </w:r>
-      <w:r>
-        <w:rPr>
-          <w:noProof/>
-        </w:rPr>
-        <mc:AlternateContent>
-          <mc:Choice Requires="wpg">
-            <w:drawing>
-              <wp:anchor distT="0" distB="0" distL="114300" distR="114300" simplePos="0" relativeHeight="251641344" behindDoc="0" locked="0" layoutInCell="1" allowOverlap="1" wp14:anchorId="203E8566" wp14:editId="1A0B7D39">
-                <wp:simplePos x="0" y="0"/>
-                <wp:positionH relativeFrom="column">
-                  <wp:posOffset>2667147</wp:posOffset>
-                </wp:positionH>
-                <wp:positionV relativeFrom="paragraph">
-                  <wp:posOffset>2501900</wp:posOffset>
-                </wp:positionV>
-                <wp:extent cx="3797935" cy="1341755"/>
-                <wp:effectExtent l="0" t="0" r="0" b="0"/>
-                <wp:wrapSquare wrapText="bothSides"/>
-                <wp:docPr id="19" name="Group 19"/>
-                <wp:cNvGraphicFramePr/>
-                <a:graphic xmlns:a="http://schemas.openxmlformats.org/drawingml/2006/main">
-                  <a:graphicData uri="http://schemas.microsoft.com/office/word/2010/wordprocessingGroup">
-                    <wpg:wgp>
-                      <wpg:cNvGrpSpPr/>
-                      <wpg:grpSpPr>
-                        <a:xfrm>
-                          <a:off x="0" y="0"/>
-                          <a:ext cx="3797935" cy="1341755"/>
-                          <a:chOff x="0" y="0"/>
-                          <a:chExt cx="3797935" cy="1341755"/>
-                        </a:xfrm>
-                      </wpg:grpSpPr>
-                      <wps:wsp>
-                        <wps:cNvPr id="11" name="Text Box 2"/>
-                        <wps:cNvSpPr txBox="1">
-                          <a:spLocks noChangeArrowheads="1"/>
-                        </wps:cNvSpPr>
-                        <wps:spPr bwMode="auto">
-                          <a:xfrm>
-                            <a:off x="0" y="0"/>
-                            <a:ext cx="3797935" cy="1341755"/>
-                          </a:xfrm>
-                          <a:prstGeom prst="rect">
-                            <a:avLst/>
-                          </a:prstGeom>
-                          <a:noFill/>
-                          <a:ln w="9525">
-                            <a:noFill/>
-                            <a:miter lim="800000"/>
-                            <a:headEnd/>
-                            <a:tailEnd/>
-                          </a:ln>
-                        </wps:spPr>
-                        <wps:txbx>
-                          <w:txbxContent>
-                            <w:p>
-                              <w:pPr>
-                                <w:pStyle w:val="NoSpacing"/>
-                                <w:bidi w:val="0"/>
-                                <w:jc w:val="center"/>
-                                <w:rPr>
-                                  <w:sz w:val="16"/>
-                                  <w:szCs w:val="16"/>
-                                </w:rPr>
-                              </w:pPr>
-                            </w:p>
-                            <w:p>
-                              <w:pPr>
-                                <w:pStyle w:val="NoSpacing"/>
-                                <w:bidi w:val="0"/>
-                                <w:jc w:val="center"/>
-                                <w:rPr>
-                                  <w:sz w:val="16"/>
-                                  <w:szCs w:val="16"/>
-                                </w:rPr>
-                              </w:pPr>
-                            </w:p>
-                            <w:p>
-                              <w:pPr>
-                                <w:pStyle w:val="NoSpacing"/>
-                                <w:bidi w:val="0"/>
-                                <w:jc w:val="center"/>
-                                <w:rPr>
-                                  <w:sz w:val="16"/>
-                                  <w:szCs w:val="16"/>
-                                </w:rPr>
-                              </w:pPr>
-                            </w:p>
-                            <w:p>
-                              <w:pPr>
-                                <w:pStyle w:val="NoSpacing"/>
-                                <w:bidi w:val="0"/>
-                                <w:jc w:val="center"/>
-                                <w:rPr>
-                                  <w:sz w:val="16"/>
-                                  <w:szCs w:val="16"/>
-                                </w:rPr>
-                              </w:pPr>
-                            </w:p>
-                            <w:p>
-                              <w:pPr>
-                                <w:pStyle w:val="NoSpacing"/>
-                                <w:bidi w:val="0"/>
-                                <w:jc w:val="center"/>
-                                <w:rPr>
-                                  <w:sz w:val="16"/>
-                                  <w:szCs w:val="16"/>
-                                </w:rPr>
-                              </w:pPr>
-                            </w:p>
-                            <w:p>
-                              <w:pPr>
-                                <w:pStyle w:val="NoSpacing"/>
-                                <w:bidi w:val="0"/>
-                                <w:jc w:val="center"/>
-                                <w:rPr>
-                                  <w:sz w:val="16"/>
-                                  <w:szCs w:val="16"/>
-                                </w:rPr>
-                              </w:pPr>
-                            </w:p>
-                            <w:p>
-                              <w:pPr>
-                                <w:pStyle w:val="NoSpacing"/>
-                                <w:bidi w:val="0"/>
-                                <w:jc w:val="center"/>
-                                <w:rPr>
-                                  <w:sz w:val="16"/>
-                                  <w:szCs w:val="16"/>
-                                </w:rPr>
-                              </w:pPr>
-                            </w:p>
-                            <w:p>
-                              <w:pPr>
-                                <w:pStyle w:val="NoSpacing"/>
-                                <w:bidi w:val="0"/>
-                                <w:jc w:val="center"/>
-                                <w:rPr>
-                                  <w:sz w:val="16"/>
-                                  <w:szCs w:val="16"/>
-                                </w:rPr>
-                              </w:pPr>
-                            </w:p>
-                            <w:p>
-                              <w:pPr>
-                                <w:pStyle w:val="NoSpacing"/>
-                                <w:bidi w:val="0"/>
-                                <w:jc w:val="center"/>
-                                <w:rPr>
-                                  <w:sz w:val="16"/>
-                                  <w:szCs w:val="16"/>
-                                </w:rPr>
-                              </w:pPr>
-                            </w:p>
-                            <w:p>
-                              <w:pPr>
-                                <w:pStyle w:val="NoSpacing"/>
-                                <w:bidi w:val="0"/>
-                                <w:jc w:val="center"/>
-                                <w:rPr>
-                                  <w:sz w:val="16"/>
-                                  <w:szCs w:val="16"/>
-                                </w:rPr>
-                              </w:pPr>
-                              <w:r>
-                                <w:rPr>
-                                  <w:rStyle w:val="TitleChar"/>
-                                </w:rPr>
-                                <w:t>Figure 2:</w:t>
-                              </w:r>
-                              <w:r>
-                                <w:rPr>
-                                  <w:sz w:val="16"/>
-                                  <w:szCs w:val="16"/>
-                                </w:rPr>
-                                <w:t xml:space="preserve"> visualization of an attack</w:t>
-                              </w:r>
-                            </w:p>
-                          </w:txbxContent>
-                        </wps:txbx>
-                        <wps:bodyPr rot="0" vert="horz" wrap="square" lIns="91440" tIns="45720" rIns="91440" bIns="45720" anchor="t" anchorCtr="0">
-                          <a:noAutofit/>
-                        </wps:bodyPr>
-                      </wps:wsp>
-                      <wpg:grpSp>
-                        <wpg:cNvPr id="48" name="attack visualization"/>
-                        <wpg:cNvGrpSpPr/>
-                        <wpg:grpSpPr>
-                          <a:xfrm>
-                            <a:off x="139211" y="98181"/>
-                            <a:ext cx="3510280" cy="992505"/>
-                            <a:chOff x="0" y="0"/>
-                            <a:chExt cx="3510280" cy="992505"/>
-                          </a:xfrm>
-                        </wpg:grpSpPr>
-                        <pic:pic xmlns:pic="http://schemas.openxmlformats.org/drawingml/2006/picture">
-                          <pic:nvPicPr>
-                            <pic:cNvPr id="34" name="Picture 34"/>
-                            <pic:cNvPicPr>
-                              <a:picLocks noChangeAspect="1"/>
-                            </pic:cNvPicPr>
-                          </pic:nvPicPr>
-                          <pic:blipFill rotWithShape="1">
-                            <a:blip r:embed="rId25" cstate="print">
-                              <a:extLst>
-                                <a:ext uri="{28A0092B-C50C-407E-A947-70E740481C1C}">
-                                  <a14:useLocalDpi xmlns:a14="http://schemas.microsoft.com/office/drawing/2010/main" val="0"/>
-                                </a:ext>
-                              </a:extLst>
-                            </a:blip>
-                            <a:srcRect b="19883"/>
-                            <a:stretch/>
-                          </pic:blipFill>
-                          <pic:spPr bwMode="auto">
-                            <a:xfrm>
-                              <a:off x="0" y="0"/>
-                              <a:ext cx="1645920" cy="987425"/>
-                            </a:xfrm>
-                            <a:prstGeom prst="rect">
-                              <a:avLst/>
-                            </a:prstGeom>
-                            <a:noFill/>
-                            <a:ln w="28575">
-                              <a:solidFill>
-                                <a:srgbClr val="FF8000"/>
-                              </a:solidFill>
-                            </a:ln>
-                            <a:effectLst/>
-                            <a:extLst>
-                              <a:ext uri="{53640926-AAD7-44D8-BBD7-CCE9431645EC}">
-                                <a14:shadowObscured xmlns:a14="http://schemas.microsoft.com/office/drawing/2010/main"/>
-                              </a:ext>
-                            </a:extLst>
-                          </pic:spPr>
-                        </pic:pic>
-                        <pic:pic xmlns:pic="http://schemas.openxmlformats.org/drawingml/2006/picture">
-                          <pic:nvPicPr>
-                            <pic:cNvPr id="35" name="Picture 35"/>
-                            <pic:cNvPicPr>
-                              <a:picLocks noChangeAspect="1"/>
-                            </pic:cNvPicPr>
-                          </pic:nvPicPr>
-                          <pic:blipFill rotWithShape="1">
-                            <a:blip r:embed="rId26" cstate="print">
-                              <a:extLst>
-                                <a:ext uri="{28A0092B-C50C-407E-A947-70E740481C1C}">
-                                  <a14:useLocalDpi xmlns:a14="http://schemas.microsoft.com/office/drawing/2010/main" val="0"/>
-                                </a:ext>
-                              </a:extLst>
-                            </a:blip>
-                            <a:srcRect b="19737"/>
-                            <a:stretch/>
-                          </pic:blipFill>
-                          <pic:spPr bwMode="auto">
-                            <a:xfrm>
-                              <a:off x="1864360" y="5080"/>
-                              <a:ext cx="1645920" cy="987425"/>
-                            </a:xfrm>
-                            <a:prstGeom prst="rect">
-                              <a:avLst/>
-                            </a:prstGeom>
-                            <a:noFill/>
-                            <a:ln w="28575">
-                              <a:solidFill>
-                                <a:srgbClr val="FF8000"/>
-                              </a:solidFill>
-                            </a:ln>
-                            <a:effectLst/>
-                            <a:extLst>
-                              <a:ext uri="{53640926-AAD7-44D8-BBD7-CCE9431645EC}">
-                                <a14:shadowObscured xmlns:a14="http://schemas.microsoft.com/office/drawing/2010/main"/>
-                              </a:ext>
-                            </a:extLst>
-                          </pic:spPr>
-                        </pic:pic>
-                      </wpg:grpSp>
-                    </wpg:wgp>
-                  </a:graphicData>
-                </a:graphic>
-              </wp:anchor>
-            </w:drawing>
-          </mc:Choice>
-          <mc:Fallback>
-            <w:pict>
-              <v:group w14:anchorId="203E8566" id="Group 19" o:spid="_x0000_s1059" style="position:absolute;left:0;text-align:left;margin-left:210pt;margin-top:197pt;width:299.05pt;height:105.65pt;z-index:251641344" coordsize="37979,13417" o:gfxdata="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">
-                <v:shape id="Text Box 2" o:spid="_x0000_s1060" type="#_x0000_t202" style="position:absolute;width:37979;height:13417;visibility:visible;mso-wrap-style:square;v-text-anchor:top" o:gfxdata="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" filled="f" stroked="f">
-                  <v:textbox>
-                    <w:txbxContent>
-                      <w:p>
-                        <w:pPr>
-                          <w:pStyle w:val="NoSpacing"/>
-                          <w:bidi w:val="0"/>
-                          <w:jc w:val="center"/>
-                          <w:rPr>
-                            <w:sz w:val="16"/>
-                            <w:szCs w:val="16"/>
-                          </w:rPr>
-                        </w:pPr>
-                      </w:p>
-                      <w:p>
-                        <w:pPr>
-                          <w:pStyle w:val="NoSpacing"/>
-                          <w:bidi w:val="0"/>
-                          <w:jc w:val="center"/>
-                          <w:rPr>
-                            <w:sz w:val="16"/>
-                            <w:szCs w:val="16"/>
-                          </w:rPr>
-                        </w:pPr>
-                      </w:p>
-                      <w:p>
-                        <w:pPr>
-                          <w:pStyle w:val="NoSpacing"/>
-                          <w:bidi w:val="0"/>
-                          <w:jc w:val="center"/>
-                          <w:rPr>
-                            <w:sz w:val="16"/>
-                            <w:szCs w:val="16"/>
-                          </w:rPr>
-                        </w:pPr>
-                      </w:p>
-                      <w:p>
-                        <w:pPr>
-                          <w:pStyle w:val="NoSpacing"/>
-                          <w:bidi w:val="0"/>
-                          <w:jc w:val="center"/>
-                          <w:rPr>
-                            <w:sz w:val="16"/>
-                            <w:szCs w:val="16"/>
-                          </w:rPr>
-                        </w:pPr>
-                      </w:p>
-                      <w:p>
-                        <w:pPr>
-                          <w:pStyle w:val="NoSpacing"/>
-                          <w:bidi w:val="0"/>
-                          <w:jc w:val="center"/>
-                          <w:rPr>
-                            <w:sz w:val="16"/>
-                            <w:szCs w:val="16"/>
-                          </w:rPr>
-                        </w:pPr>
-                      </w:p>
-                      <w:p>
-                        <w:pPr>
-                          <w:pStyle w:val="NoSpacing"/>
-                          <w:bidi w:val="0"/>
-                          <w:jc w:val="center"/>
-                          <w:rPr>
-                            <w:sz w:val="16"/>
-                            <w:szCs w:val="16"/>
-                          </w:rPr>
-                        </w:pPr>
-                      </w:p>
-                      <w:p>
-                        <w:pPr>
-                          <w:pStyle w:val="NoSpacing"/>
-                          <w:bidi w:val="0"/>
-                          <w:jc w:val="center"/>
-                          <w:rPr>
-                            <w:sz w:val="16"/>
-                            <w:szCs w:val="16"/>
-                          </w:rPr>
-                        </w:pPr>
-                      </w:p>
-                      <w:p>
-                        <w:pPr>
-                          <w:pStyle w:val="NoSpacing"/>
-                          <w:bidi w:val="0"/>
-                          <w:jc w:val="center"/>
-                          <w:rPr>
-                            <w:sz w:val="16"/>
-                            <w:szCs w:val="16"/>
-                          </w:rPr>
-                        </w:pPr>
-                      </w:p>
-                      <w:p>
-                        <w:pPr>
-                          <w:pStyle w:val="NoSpacing"/>
-                          <w:bidi w:val="0"/>
-                          <w:jc w:val="center"/>
-                          <w:rPr>
-                            <w:sz w:val="16"/>
-                            <w:szCs w:val="16"/>
-                          </w:rPr>
-                        </w:pPr>
-                      </w:p>
-                      <w:p>
-                        <w:pPr>
-                          <w:pStyle w:val="NoSpacing"/>
-                          <w:bidi w:val="0"/>
-                          <w:jc w:val="center"/>
-                          <w:rPr>
-                            <w:sz w:val="16"/>
-                            <w:szCs w:val="16"/>
-                          </w:rPr>
-                        </w:pPr>
-                        <w:r>
-                          <w:rPr>
-                            <w:rStyle w:val="TitleChar"/>
-                          </w:rPr>
-                          <w:t>Figure 2:</w:t>
-                        </w:r>
-                        <w:r>
-                          <w:rPr>
-                            <w:sz w:val="16"/>
-                            <w:szCs w:val="16"/>
-                          </w:rPr>
-                          <w:t xml:space="preserve"> visualization of an attack</w:t>
-                        </w:r>
-                      </w:p>
-                    </w:txbxContent>
-                  </v:textbox>
-                </v:shape>
-                <v:group id="attack visualization" o:spid="_x0000_s1061" style="position:absolute;left:1392;top:981;width:35102;height:9925" coordsize="35102,9925" o:gfxdata="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">
-                  <v:shape id="Picture 34" o:spid="_x0000_s1062" type="#_x0000_t75" style="position:absolute;width:16459;height:9874;visibility:visible;mso-wrap-style:square" o:gfxdata="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" stroked="t" strokecolor="#ff8000" strokeweight="2.25pt">
-                    <v:imagedata r:id="rId27" o:title="" cropbottom="13031f"/>
-                    <v:path arrowok="t"/>
-                  </v:shape>
-                  <v:shape id="Picture 35" o:spid="_x0000_s1063" type="#_x0000_t75" style="position:absolute;left:18643;top:50;width:16459;height:9875;visibility:visible;mso-wrap-style:square" o:gfxdata="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" stroked="t" strokecolor="#ff8000" strokeweight="2.25pt">
-                    <v:imagedata r:id="rId28" o:title="" cropbottom="12935f"/>
-                    <v:path arrowok="t"/>
-                  </v:shape>
-                </v:group>
-                <w10:wrap type="square"/>
               </v:group>
             </w:pict>
           </mc:Fallback>
@@ -4154,7 +4178,7 @@
                     </pic:cNvPicPr>
                   </pic:nvPicPr>
                   <pic:blipFill rotWithShape="1">
-                    <a:blip r:embed="rId29">
+                    <a:blip r:embed="rId27">
                       <a:extLst>
                         <a:ext uri="{28A0092B-C50C-407E-A947-70E740481C1C}">
                           <a14:useLocalDpi xmlns:a14="http://schemas.microsoft.com/office/drawing/2010/main" val="0"/>
@@ -4218,7 +4242,7 @@
                     </pic:cNvPicPr>
                   </pic:nvPicPr>
                   <pic:blipFill>
-                    <a:blip r:embed="rId30" cstate="print">
+                    <a:blip r:embed="rId28" cstate="print">
                       <a:extLst>
                         <a:ext uri="{28A0092B-C50C-407E-A947-70E740481C1C}">
                           <a14:useLocalDpi xmlns:a14="http://schemas.microsoft.com/office/drawing/2010/main" val="0"/>
@@ -4452,7 +4476,7 @@
                             </pic:cNvPicPr>
                           </pic:nvPicPr>
                           <pic:blipFill>
-                            <a:blip r:embed="rId31" cstate="print">
+                            <a:blip r:embed="rId29" cstate="print">
                               <a:extLst>
                                 <a:ext uri="{28A0092B-C50C-407E-A947-70E740481C1C}">
                                   <a14:useLocalDpi xmlns:a14="http://schemas.microsoft.com/office/drawing/2010/main" val="0"/>
@@ -4481,7 +4505,7 @@
                             </pic:cNvPicPr>
                           </pic:nvPicPr>
                           <pic:blipFill>
-                            <a:blip r:embed="rId32">
+                            <a:blip r:embed="rId30">
                               <a:extLst>
                                 <a:ext uri="{28A0092B-C50C-407E-A947-70E740481C1C}">
                                   <a14:useLocalDpi xmlns:a14="http://schemas.microsoft.com/office/drawing/2010/main" val="0"/>
@@ -4510,7 +4534,7 @@
                             </pic:cNvPicPr>
                           </pic:nvPicPr>
                           <pic:blipFill>
-                            <a:blip r:embed="rId33" cstate="print">
+                            <a:blip r:embed="rId31" cstate="print">
                               <a:extLst>
                                 <a:ext uri="{28A0092B-C50C-407E-A947-70E740481C1C}">
                                   <a14:useLocalDpi xmlns:a14="http://schemas.microsoft.com/office/drawing/2010/main" val="0"/>
@@ -4540,7 +4564,7 @@
                           </pic:cNvPicPr>
                         </pic:nvPicPr>
                         <pic:blipFill rotWithShape="1">
-                          <a:blip r:embed="rId34" cstate="print">
+                          <a:blip r:embed="rId32" cstate="print">
                             <a:extLst>
                               <a:ext uri="{28A0092B-C50C-407E-A947-70E740481C1C}">
                                 <a14:useLocalDpi xmlns:a14="http://schemas.microsoft.com/office/drawing/2010/main" val="0"/>
@@ -4576,20 +4600,20 @@
           </mc:Choice>
           <mc:Fallback>
             <w:pict>
-              <v:group w14:anchorId="093D5478" id="Group 5" o:spid="_x0000_s1026" style="position:absolute;margin-left:32.9pt;margin-top:614.25pt;width:387.6pt;height:47.9pt;z-index:251406336" coordsize="49225,6083" o:gfxdata="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">
+              <v:group w14:anchorId="0020EC91" id="Group 5" o:spid="_x0000_s1026" style="position:absolute;margin-left:32.9pt;margin-top:614.25pt;width:387.6pt;height:47.9pt;z-index:251406336" coordsize="49225,6083" o:gfxdata="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">
                 <v:group id="Group 6" o:spid="_x0000_s1027" style="position:absolute;width:35890;height:5803" coordsize="35890,5803" o:gfxdata="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">
                   <v:shape id="Picture 7" o:spid="_x0000_s1028" type="#_x0000_t75" alt="A picture containing clipart&#10;&#10;Description automatically generated" style="position:absolute;left:18059;top:685;width:11125;height:3220;visibility:visible;mso-wrap-style:square" o:gfxdata="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">
-                    <v:imagedata r:id="rId35" o:title="A picture containing clipart&#10;&#10;Description automatically generated"/>
+                    <v:imagedata r:id="rId33" o:title="A picture containing clipart&#10;&#10;Description automatically generated"/>
                   </v:shape>
                   <v:shape id="Picture 8" o:spid="_x0000_s1029" type="#_x0000_t75" style="position:absolute;width:17297;height:5803;visibility:visible;mso-wrap-style:square" o:gfxdata="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">
-                    <v:imagedata r:id="rId36" o:title=""/>
+                    <v:imagedata r:id="rId34" o:title=""/>
                   </v:shape>
                   <v:shape id="Picture 9" o:spid="_x0000_s1030" type="#_x0000_t75" alt="A close up of a sign&#10;&#10;Description automatically generated" style="position:absolute;left:29718;top:152;width:6172;height:5143;visibility:visible;mso-wrap-style:square" o:gfxdata="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">
-                    <v:imagedata r:id="rId37" o:title="A close up of a sign&#10;&#10;Description automatically generated"/>
+                    <v:imagedata r:id="rId35" o:title="A close up of a sign&#10;&#10;Description automatically generated"/>
                   </v:shape>
                 </v:group>
                 <v:shape id="Picture 2" o:spid="_x0000_s1031" type="#_x0000_t75" alt="A close up of a logo&#10;&#10;Description automatically generated" style="position:absolute;left:37719;width:11506;height:6083;visibility:visible;mso-wrap-style:square" o:gfxdata="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">
-                  <v:imagedata r:id="rId38" o:title="A close up of a logo&#10;&#10;Description automatically generated" croptop="14379f" cropbottom="11706f" cropleft="7122f" cropright="8801f"/>
+                  <v:imagedata r:id="rId36" o:title="A close up of a logo&#10;&#10;Description automatically generated" croptop="14379f" cropbottom="11706f" cropleft="7122f" cropright="8801f"/>
                 </v:shape>
                 <w10:wrap type="square"/>
               </v:group>
@@ -4602,8 +4626,8 @@
       </w:r>
     </w:p>
     <w:sectPr>
-      <w:headerReference w:type="default" r:id="rId39"/>
-      <w:footerReference w:type="default" r:id="rId40"/>
+      <w:headerReference w:type="default" r:id="rId37"/>
+      <w:footerReference w:type="default" r:id="rId38"/>
       <w:pgSz w:w="11906" w:h="16838"/>
       <w:pgMar w:top="2835" w:right="1418" w:bottom="1701" w:left="1418" w:header="709" w:footer="709" w:gutter="0"/>
       <w:cols w:space="708"/>
@@ -5144,6 +5168,119 @@
     </w:lvl>
   </w:abstractNum>
   <w:abstractNum w:abstractNumId="4" w15:restartNumberingAfterBreak="0">
+    <w:nsid w:val="1D422923"/>
+    <w:multiLevelType w:val="hybridMultilevel"/>
+    <w:tmpl w:val="C022612C"/>
+    <w:lvl w:ilvl="0" w:tplc="04090001">
+      <w:start w:val="1"/>
+      <w:numFmt w:val="bullet"/>
+      <w:lvlText w:val=""/>
+      <w:lvlJc w:val="left"/>
+      <w:pPr>
+        <w:ind w:left="720" w:hanging="360"/>
+      </w:pPr>
+      <w:rPr>
+        <w:rFonts w:ascii="Symbol" w:hAnsi="Symbol" w:hint="default"/>
+      </w:rPr>
+    </w:lvl>
+    <w:lvl w:ilvl="1" w:tplc="04090003" w:tentative="1">
+      <w:start w:val="1"/>
+      <w:numFmt w:val="bullet"/>
+      <w:lvlText w:val="o"/>
+      <w:lvlJc w:val="left"/>
+      <w:pPr>
+        <w:ind w:left="1440" w:hanging="360"/>
+      </w:pPr>
+      <w:rPr>
+        <w:rFonts w:ascii="Courier New" w:hAnsi="Courier New" w:cs="Courier New" w:hint="default"/>
+      </w:rPr>
+    </w:lvl>
+    <w:lvl w:ilvl="2" w:tplc="04090005" w:tentative="1">
+      <w:start w:val="1"/>
+      <w:numFmt w:val="bullet"/>
+      <w:lvlText w:val=""/>
+      <w:lvlJc w:val="left"/>
+      <w:pPr>
+        <w:ind w:left="2160" w:hanging="360"/>
+      </w:pPr>
+      <w:rPr>
+        <w:rFonts w:ascii="Wingdings" w:hAnsi="Wingdings" w:hint="default"/>
+      </w:rPr>
+    </w:lvl>
+    <w:lvl w:ilvl="3" w:tplc="04090001" w:tentative="1">
+      <w:start w:val="1"/>
+      <w:numFmt w:val="bullet"/>
+      <w:lvlText w:val=""/>
+      <w:lvlJc w:val="left"/>
+      <w:pPr>
+        <w:ind w:left="2880" w:hanging="360"/>
+      </w:pPr>
+      <w:rPr>
+        <w:rFonts w:ascii="Symbol" w:hAnsi="Symbol" w:hint="default"/>
+      </w:rPr>
+    </w:lvl>
+    <w:lvl w:ilvl="4" w:tplc="04090003" w:tentative="1">
+      <w:start w:val="1"/>
+      <w:numFmt w:val="bullet"/>
+      <w:lvlText w:val="o"/>
+      <w:lvlJc w:val="left"/>
+      <w:pPr>
+        <w:ind w:left="3600" w:hanging="360"/>
+      </w:pPr>
+      <w:rPr>
+        <w:rFonts w:ascii="Courier New" w:hAnsi="Courier New" w:cs="Courier New" w:hint="default"/>
+      </w:rPr>
+    </w:lvl>
+    <w:lvl w:ilvl="5" w:tplc="04090005" w:tentative="1">
+      <w:start w:val="1"/>
+      <w:numFmt w:val="bullet"/>
+      <w:lvlText w:val=""/>
+      <w:lvlJc w:val="left"/>
+      <w:pPr>
+        <w:ind w:left="4320" w:hanging="360"/>
+      </w:pPr>
+      <w:rPr>
+        <w:rFonts w:ascii="Wingdings" w:hAnsi="Wingdings" w:hint="default"/>
+      </w:rPr>
+    </w:lvl>
+    <w:lvl w:ilvl="6" w:tplc="04090001" w:tentative="1">
+      <w:start w:val="1"/>
+      <w:numFmt w:val="bullet"/>
+      <w:lvlText w:val=""/>
+      <w:lvlJc w:val="left"/>
+      <w:pPr>
+        <w:ind w:left="5040" w:hanging="360"/>
+      </w:pPr>
+      <w:rPr>
+        <w:rFonts w:ascii="Symbol" w:hAnsi="Symbol" w:hint="default"/>
+      </w:rPr>
+    </w:lvl>
+    <w:lvl w:ilvl="7" w:tplc="04090003" w:tentative="1">
+      <w:start w:val="1"/>
+      <w:numFmt w:val="bullet"/>
+      <w:lvlText w:val="o"/>
+      <w:lvlJc w:val="left"/>
+      <w:pPr>
+        <w:ind w:left="5760" w:hanging="360"/>
+      </w:pPr>
+      <w:rPr>
+        <w:rFonts w:ascii="Courier New" w:hAnsi="Courier New" w:cs="Courier New" w:hint="default"/>
+      </w:rPr>
+    </w:lvl>
+    <w:lvl w:ilvl="8" w:tplc="04090005" w:tentative="1">
+      <w:start w:val="1"/>
+      <w:numFmt w:val="bullet"/>
+      <w:lvlText w:val=""/>
+      <w:lvlJc w:val="left"/>
+      <w:pPr>
+        <w:ind w:left="6480" w:hanging="360"/>
+      </w:pPr>
+      <w:rPr>
+        <w:rFonts w:ascii="Wingdings" w:hAnsi="Wingdings" w:hint="default"/>
+      </w:rPr>
+    </w:lvl>
+  </w:abstractNum>
+  <w:abstractNum w:abstractNumId="5" w15:restartNumberingAfterBreak="0">
     <w:nsid w:val="23A81ACB"/>
     <w:multiLevelType w:val="hybridMultilevel"/>
     <w:tmpl w:val="47143228"/>
@@ -5256,7 +5393,7 @@
       </w:rPr>
     </w:lvl>
   </w:abstractNum>
-  <w:abstractNum w:abstractNumId="5" w15:restartNumberingAfterBreak="0">
+  <w:abstractNum w:abstractNumId="6" w15:restartNumberingAfterBreak="0">
     <w:nsid w:val="2E694010"/>
     <w:multiLevelType w:val="hybridMultilevel"/>
     <w:tmpl w:val="EC343DFE"/>
@@ -5369,7 +5506,7 @@
       </w:rPr>
     </w:lvl>
   </w:abstractNum>
-  <w:abstractNum w:abstractNumId="6" w15:restartNumberingAfterBreak="0">
+  <w:abstractNum w:abstractNumId="7" w15:restartNumberingAfterBreak="0">
     <w:nsid w:val="48814F32"/>
     <w:multiLevelType w:val="hybridMultilevel"/>
     <w:tmpl w:val="5EA44BFA"/>
@@ -5481,7 +5618,7 @@
       </w:rPr>
     </w:lvl>
   </w:abstractNum>
-  <w:abstractNum w:abstractNumId="7" w15:restartNumberingAfterBreak="0">
+  <w:abstractNum w:abstractNumId="8" w15:restartNumberingAfterBreak="0">
     <w:nsid w:val="4A9B598C"/>
     <w:multiLevelType w:val="hybridMultilevel"/>
     <w:tmpl w:val="5AA00D48"/>
@@ -5593,7 +5730,7 @@
       </w:rPr>
     </w:lvl>
   </w:abstractNum>
-  <w:abstractNum w:abstractNumId="8" w15:restartNumberingAfterBreak="0">
+  <w:abstractNum w:abstractNumId="9" w15:restartNumberingAfterBreak="0">
     <w:nsid w:val="6745179F"/>
     <w:multiLevelType w:val="hybridMultilevel"/>
     <w:tmpl w:val="8EE8F8C8"/>
@@ -5705,7 +5842,7 @@
       </w:rPr>
     </w:lvl>
   </w:abstractNum>
-  <w:abstractNum w:abstractNumId="9" w15:restartNumberingAfterBreak="0">
+  <w:abstractNum w:abstractNumId="10" w15:restartNumberingAfterBreak="0">
     <w:nsid w:val="6A5F1E60"/>
     <w:multiLevelType w:val="hybridMultilevel"/>
     <w:tmpl w:val="5B8C781A"/>
@@ -5817,7 +5954,7 @@
       </w:rPr>
     </w:lvl>
   </w:abstractNum>
-  <w:abstractNum w:abstractNumId="10" w15:restartNumberingAfterBreak="0">
+  <w:abstractNum w:abstractNumId="11" w15:restartNumberingAfterBreak="0">
     <w:nsid w:val="717319D9"/>
     <w:multiLevelType w:val="hybridMultilevel"/>
     <w:tmpl w:val="86FCF2DE"/>
@@ -5929,7 +6066,7 @@
       </w:rPr>
     </w:lvl>
   </w:abstractNum>
-  <w:abstractNum w:abstractNumId="11" w15:restartNumberingAfterBreak="0">
+  <w:abstractNum w:abstractNumId="12" w15:restartNumberingAfterBreak="0">
     <w:nsid w:val="78C04348"/>
     <w:multiLevelType w:val="hybridMultilevel"/>
     <w:tmpl w:val="A5E60168"/>
@@ -6043,39 +6180,42 @@
     </w:lvl>
   </w:abstractNum>
   <w:num w:numId="1">
-    <w:abstractNumId w:val="6"/>
+    <w:abstractNumId w:val="7"/>
   </w:num>
   <w:num w:numId="2">
-    <w:abstractNumId w:val="7"/>
+    <w:abstractNumId w:val="8"/>
   </w:num>
   <w:num w:numId="3">
     <w:abstractNumId w:val="1"/>
   </w:num>
   <w:num w:numId="4">
-    <w:abstractNumId w:val="8"/>
+    <w:abstractNumId w:val="9"/>
   </w:num>
   <w:num w:numId="5">
-    <w:abstractNumId w:val="9"/>
+    <w:abstractNumId w:val="10"/>
   </w:num>
   <w:num w:numId="6">
     <w:abstractNumId w:val="3"/>
   </w:num>
   <w:num w:numId="7">
-    <w:abstractNumId w:val="10"/>
+    <w:abstractNumId w:val="11"/>
   </w:num>
   <w:num w:numId="8">
     <w:abstractNumId w:val="0"/>
   </w:num>
   <w:num w:numId="9">
-    <w:abstractNumId w:val="5"/>
+    <w:abstractNumId w:val="6"/>
   </w:num>
   <w:num w:numId="10">
     <w:abstractNumId w:val="2"/>
   </w:num>
   <w:num w:numId="11">
-    <w:abstractNumId w:val="11"/>
+    <w:abstractNumId w:val="12"/>
   </w:num>
   <w:num w:numId="12">
+    <w:abstractNumId w:val="5"/>
+  </w:num>
+  <w:num w:numId="13">
     <w:abstractNumId w:val="4"/>
   </w:num>
 </w:numbering>
@@ -6507,6 +6647,7 @@
   <w:style w:type="character" w:default="1" w:styleId="DefaultParagraphFont">
     <w:name w:val="Default Paragraph Font"/>
     <w:uiPriority w:val="1"/>
+    <w:semiHidden/>
     <w:unhideWhenUsed/>
   </w:style>
   <w:style w:type="table" w:default="1" w:styleId="TableNormal">
@@ -6998,7 +7139,7 @@
 </file>
 
 <file path=customXml/itemProps1.xml><?xml version="1.0" encoding="utf-8"?>
-<ds:datastoreItem xmlns:ds="http://schemas.openxmlformats.org/officeDocument/2006/customXml" ds:itemID="{3561711F-2DE5-4BC7-A229-9F40806AA05C}">
+<ds:datastoreItem xmlns:ds="http://schemas.openxmlformats.org/officeDocument/2006/customXml" ds:itemID="{4D7B0914-A6B1-4053-8647-72A030AFAA6D}">
   <ds:schemaRefs>
     <ds:schemaRef ds:uri="http://schemas.openxmlformats.org/officeDocument/2006/bibliography"/>
   </ds:schemaRefs>

</xml_diff>